<commit_message>
Adicionado materiais da aula 2 do curso da Inova
</commit_message>
<xml_diff>
--- a/Matérias/IBM/Documentos Mais importantes/Documento Principal.docx
+++ b/Matérias/IBM/Documentos Mais importantes/Documento Principal.docx
@@ -994,6 +994,24 @@
       <w:bookmarkStart w:id="0" w:name="_Toc116065178"/>
       <w:r>
         <w:lastRenderedPageBreak/>
+        <w:t>História da marca</w:t>
+      </w:r>
+    </w:p>
+    <w:p/>
+    <w:p>
+      <w:pPr>
+        <w:pStyle w:val="Ttulo1"/>
+      </w:pPr>
+      <w:r>
+        <w:t>pesquisas</w:t>
+      </w:r>
+    </w:p>
+    <w:p/>
+    <w:p>
+      <w:pPr>
+        <w:pStyle w:val="Ttulo1"/>
+      </w:pPr>
+      <w:r>
         <w:t>Expectativas e receios</w:t>
       </w:r>
       <w:bookmarkEnd w:id="0"/>
@@ -1052,15 +1070,6 @@
         <w:t>vinheta das grandes ideias</w:t>
       </w:r>
       <w:bookmarkEnd w:id="5"/>
-    </w:p>
-    <w:p/>
-    <w:p>
-      <w:pPr>
-        <w:pStyle w:val="Ttulo1"/>
-      </w:pPr>
-      <w:r>
-        <w:t>pesquisas</w:t>
-      </w:r>
     </w:p>
     <w:p/>
     <w:p>
@@ -1573,7 +1582,7 @@
     <w:autoRedefine/>
     <w:uiPriority w:val="9"/>
     <w:qFormat/>
-    <w:rsid w:val="00A867BC"/>
+    <w:rsid w:val="00625720"/>
     <w:pPr>
       <w:keepNext/>
       <w:keepLines/>
@@ -1644,7 +1653,7 @@
     <w:basedOn w:val="Fontepargpadro"/>
     <w:link w:val="Ttulo1"/>
     <w:uiPriority w:val="9"/>
-    <w:rsid w:val="00A867BC"/>
+    <w:rsid w:val="00625720"/>
     <w:rPr>
       <w:rFonts w:ascii="Times New Roman" w:eastAsiaTheme="majorEastAsia" w:hAnsi="Times New Roman" w:cstheme="majorBidi"/>
       <w:caps/>

</xml_diff>

<commit_message>
Update do documento principal da IBM
</commit_message>
<xml_diff>
--- a/Matérias/IBM/Documentos Mais importantes/Documento Principal.docx
+++ b/Matérias/IBM/Documentos Mais importantes/Documento Principal.docx
@@ -378,25 +378,7 @@
             <w:bCs/>
             <w:noProof/>
           </w:rPr>
-          <w:t>Figura 1 Histórico de Condutore</w:t>
-        </w:r>
-        <w:r>
-          <w:rPr>
-            <w:rStyle w:val="Hyperlink"/>
-            <w:b/>
-            <w:bCs/>
-            <w:noProof/>
-          </w:rPr>
-          <w:t>s</w:t>
-        </w:r>
-        <w:r>
-          <w:rPr>
-            <w:rStyle w:val="Hyperlink"/>
-            <w:b/>
-            <w:bCs/>
-            <w:noProof/>
-          </w:rPr>
-          <w:t xml:space="preserve"> por Sexo</w:t>
+          <w:t>Figura 1 Histórico de Condutores por Sexo</w:t>
         </w:r>
         <w:r>
           <w:rPr>
@@ -3305,101 +3287,63 @@
     </w:p>
     <w:p>
       <w:pPr>
-        <w:spacing w:line="360" w:lineRule="auto"/>
-        <w:rPr>
-          <w:b/>
-          <w:bCs/>
-        </w:rPr>
-      </w:pPr>
-    </w:p>
-    <w:p>
-      <w:pPr>
-        <w:spacing w:line="360" w:lineRule="auto"/>
-        <w:rPr>
-          <w:b/>
-          <w:bCs/>
-        </w:rPr>
-      </w:pPr>
-    </w:p>
-    <w:p>
-      <w:pPr>
-        <w:spacing w:line="360" w:lineRule="auto"/>
-        <w:rPr>
-          <w:b/>
-          <w:bCs/>
-        </w:rPr>
-      </w:pPr>
-    </w:p>
-    <w:p>
-      <w:pPr>
-        <w:spacing w:line="360" w:lineRule="auto"/>
-        <w:rPr>
-          <w:b/>
-          <w:bCs/>
-        </w:rPr>
-      </w:pPr>
-    </w:p>
-    <w:p>
-      <w:pPr>
-        <w:spacing w:line="360" w:lineRule="auto"/>
-        <w:rPr>
-          <w:b/>
-          <w:bCs/>
-        </w:rPr>
-      </w:pPr>
-    </w:p>
-    <w:p>
-      <w:pPr>
-        <w:spacing w:line="360" w:lineRule="auto"/>
-        <w:rPr>
-          <w:b/>
-          <w:bCs/>
-        </w:rPr>
-      </w:pPr>
-    </w:p>
-    <w:p>
-      <w:pPr>
-        <w:spacing w:line="360" w:lineRule="auto"/>
-        <w:rPr>
-          <w:b/>
-          <w:bCs/>
-        </w:rPr>
-      </w:pPr>
-    </w:p>
-    <w:p>
-      <w:pPr>
-        <w:spacing w:line="360" w:lineRule="auto"/>
-        <w:rPr>
-          <w:b/>
-          <w:bCs/>
-        </w:rPr>
-      </w:pPr>
-    </w:p>
-    <w:p>
-      <w:pPr>
-        <w:spacing w:line="360" w:lineRule="auto"/>
-        <w:rPr>
-          <w:b/>
-          <w:bCs/>
-        </w:rPr>
-      </w:pPr>
-    </w:p>
-    <w:p>
-      <w:pPr>
         <w:pStyle w:val="Ttulo1"/>
-        <w:numPr>
-          <w:ilvl w:val="0"/>
-          <w:numId w:val="1"/>
-        </w:numPr>
+      </w:pPr>
+      <w:r>
+        <w:lastRenderedPageBreak/>
+        <w:t>Introdução</w:t>
+      </w:r>
+    </w:p>
+    <w:p>
+      <w:pPr>
+        <w:spacing w:line="360" w:lineRule="auto"/>
+        <w:ind w:firstLine="708"/>
+      </w:pPr>
+      <w:r>
+        <w:t>Esse documento tem o objetivo de formalizar a marca Turn Motors mostrando seus ideais, pesquisas feitas pela equipe, estatísticas sobre a área e outras informações importantes sobre a marca e seu possível desenvolvimento.</w:t>
+      </w:r>
+    </w:p>
+    <w:p>
+      <w:pPr>
+        <w:spacing w:line="360" w:lineRule="auto"/>
+      </w:pPr>
+    </w:p>
+    <w:p>
+      <w:pPr>
+        <w:pStyle w:val="Ttulo2"/>
+      </w:pPr>
+      <w:r>
+        <w:t>O que é uma oficina Tunner?</w:t>
+      </w:r>
+    </w:p>
+    <w:p>
+      <w:pPr>
         <w:tabs>
-          <w:tab w:val="left" w:pos="567"/>
+          <w:tab w:val="right" w:pos="9071"/>
         </w:tabs>
-        <w:spacing w:line="360" w:lineRule="auto"/>
-        <w:ind w:hanging="720"/>
-      </w:pPr>
+        <w:ind w:firstLine="709"/>
+      </w:pPr>
+      <w:r>
+        <w:t>Oficina Tunner recebeu esse nome do modo comum de se chamar a customização de carros, “Tunagem</w:t>
+      </w:r>
+      <w:r>
+        <w:t>”</w:t>
+      </w:r>
+      <w:r>
+        <w:t>.</w:t>
+      </w:r>
+      <w:r>
+        <w:t xml:space="preserve"> Uma oficina Tunner tem como o objetivo personalizar veículos de forma a torná-los únicos e com a personalidade de seu motorista.</w:t>
+      </w:r>
       <w:r>
         <w:t xml:space="preserve"> </w:t>
       </w:r>
+    </w:p>
+    <w:p/>
+    <w:p>
+      <w:pPr>
+        <w:pStyle w:val="Ttulo1"/>
+      </w:pPr>
       <w:bookmarkStart w:id="0" w:name="_Toc116128402"/>
       <w:r>
         <w:t>História da marca</w:t>
@@ -3409,50 +3353,31 @@
     <w:p>
       <w:pPr>
         <w:spacing w:line="360" w:lineRule="auto"/>
-      </w:pPr>
-      <w:r>
-        <w:tab/>
-      </w:r>
-      <w:r>
-        <w:t xml:space="preserve">Fundada em 2020, atualmente nossa empresa possui 20 unidades espalhadas pelo Brasil, onde satisfazemos as necessidades dos clientes com os seus veículos de maneira eficiente e com um baixo custo. A ideia da criação da empresa surgiu com o objetivo de inovar no mercado, trazendo um sistema de negócios com um diferencial, visando um maior dinamismo na personalização </w:t>
-      </w:r>
-      <w:r>
-        <w:t>dos veículos</w:t>
-      </w:r>
-      <w:r>
-        <w:t xml:space="preserve"> e fazer com que os clientes pudessem expressar melhor sua criatividade e </w:t>
-      </w:r>
-      <w:r>
-        <w:t>transpô-las</w:t>
-      </w:r>
-      <w:r>
-        <w:t xml:space="preserve"> sem dificuldades e sem podar suas ideias. Durante nossa jornada tivemos diversas dificuldades, principalmente com a divulgação da nossa empresa e com o enfraquecimento da economia, mas independente de tudo buscamos incessantemente a permanência de altos padrões de qualidade e conduta ética. Valorizamos e acreditamos nos funcionários, pois prestam um papel fundamental no desenvolvimento da empresa. E principalmente temos um grande comprometimento com o cliente.</w:t>
-      </w:r>
-    </w:p>
-    <w:p>
-      <w:pPr>
-        <w:spacing w:line="360" w:lineRule="auto"/>
-      </w:pPr>
-    </w:p>
-    <w:p>
-      <w:pPr>
-        <w:spacing w:line="360" w:lineRule="auto"/>
-      </w:pPr>
-    </w:p>
-    <w:p>
-      <w:pPr>
+        <w:ind w:firstLine="708"/>
+      </w:pPr>
+      <w:r>
+        <w:t>Fundada em 2020, atualmente nossa empresa possui 20 unidades espalhadas pelo Brasil, onde satisfazemos as necessidades dos clientes com os seus veículos de maneira eficiente e com um baixo custo. A ideia da criação da empresa surgiu com o objetivo de inovar no mercado, trazendo um sistema de negócios com um diferencial, visando um maior dinamismo na personalização dos veículos e fazer com que os clientes pudessem expressar melhor sua criatividade e transpô-las sem dificuldades e sem podar suas ideias. Durante nossa jornada tivemos diversas dificuldades, principalmente com a divulgação da nossa empresa e com o enfraquecimento da economia, mas independente de tudo buscamos incessantemente a permanência de altos padrões de qualidade e conduta ética. Valorizamos e acreditamos nos funcionários, pois prestam um papel fundamental no desenvolvimento da empresa. E principalmente temos um grande comprometimento com o cliente.</w:t>
+      </w:r>
+    </w:p>
+    <w:p>
+      <w:pPr>
+        <w:tabs>
+          <w:tab w:val="left" w:pos="3885"/>
+        </w:tabs>
+        <w:spacing w:line="360" w:lineRule="auto"/>
+      </w:pPr>
+    </w:p>
+    <w:p>
+      <w:pPr>
+        <w:tabs>
+          <w:tab w:val="left" w:pos="3885"/>
+        </w:tabs>
         <w:spacing w:line="360" w:lineRule="auto"/>
       </w:pPr>
     </w:p>
     <w:p>
       <w:pPr>
         <w:pStyle w:val="Ttulo1"/>
-        <w:numPr>
-          <w:ilvl w:val="0"/>
-          <w:numId w:val="1"/>
-        </w:numPr>
-        <w:spacing w:line="360" w:lineRule="auto"/>
-        <w:ind w:hanging="720"/>
       </w:pPr>
       <w:r>
         <w:t xml:space="preserve"> </w:t>
@@ -3477,7 +3402,6 @@
       </w:pPr>
       <w:bookmarkStart w:id="2" w:name="_Toc116128404"/>
       <w:r>
-        <w:lastRenderedPageBreak/>
         <w:t>Restrições de Personalização</w:t>
       </w:r>
       <w:bookmarkEnd w:id="2"/>
@@ -3510,6 +3434,7 @@
       </w:pPr>
       <w:bookmarkStart w:id="3" w:name="_Toc116128405"/>
       <w:r>
+        <w:lastRenderedPageBreak/>
         <w:t>Envelopamento ou Pintura de Carros</w:t>
       </w:r>
       <w:bookmarkEnd w:id="3"/>
@@ -3681,6 +3606,7 @@
         <w:spacing w:line="360" w:lineRule="auto"/>
       </w:pPr>
       <w:r>
+        <w:lastRenderedPageBreak/>
         <w:t>III – O conjunto de rodas e pneus não poderá tocar em parte alguma do veículo quando submetido ao teste de esterçamento.</w:t>
       </w:r>
     </w:p>
@@ -3816,6 +3742,9 @@
         <w:t>1</w:t>
       </w:r>
       <w:r>
+        <w:rPr>
+          <w:noProof/>
+        </w:rPr>
         <w:fldChar w:fldCharType="end"/>
       </w:r>
       <w:r>
@@ -3865,12 +3794,6 @@
     <w:p>
       <w:pPr>
         <w:pStyle w:val="Ttulo1"/>
-        <w:numPr>
-          <w:ilvl w:val="0"/>
-          <w:numId w:val="1"/>
-        </w:numPr>
-        <w:spacing w:line="360" w:lineRule="auto"/>
-        <w:ind w:hanging="720"/>
       </w:pPr>
       <w:r>
         <w:t xml:space="preserve"> </w:t>
@@ -3889,12 +3812,6 @@
     <w:p>
       <w:pPr>
         <w:pStyle w:val="Ttulo1"/>
-        <w:numPr>
-          <w:ilvl w:val="0"/>
-          <w:numId w:val="1"/>
-        </w:numPr>
-        <w:spacing w:line="360" w:lineRule="auto"/>
-        <w:ind w:hanging="720"/>
       </w:pPr>
       <w:r>
         <w:t xml:space="preserve"> </w:t>
@@ -3913,12 +3830,6 @@
     <w:p>
       <w:pPr>
         <w:pStyle w:val="Ttulo1"/>
-        <w:numPr>
-          <w:ilvl w:val="0"/>
-          <w:numId w:val="1"/>
-        </w:numPr>
-        <w:spacing w:line="360" w:lineRule="auto"/>
-        <w:ind w:hanging="720"/>
       </w:pPr>
       <w:r>
         <w:t xml:space="preserve"> </w:t>
@@ -3936,16 +3847,74 @@
       <w:pPr>
         <w:spacing w:line="360" w:lineRule="auto"/>
       </w:pPr>
+      <w:r>
+        <w:t xml:space="preserve">Uma loja/site e </w:t>
+      </w:r>
+      <w:proofErr w:type="spellStart"/>
+      <w:r>
+        <w:t>ecommerce</w:t>
+      </w:r>
+      <w:proofErr w:type="spellEnd"/>
+      <w:r>
+        <w:t xml:space="preserve"> especializado em customizar e consertar veículos.</w:t>
+      </w:r>
+    </w:p>
+    <w:p>
+      <w:pPr>
+        <w:spacing w:line="360" w:lineRule="auto"/>
+      </w:pPr>
+      <w:r>
+        <w:t>Usuários que pretendem personalizar, pintar e/ou dar uma mudança especial para seu veículo.</w:t>
+      </w:r>
+    </w:p>
+    <w:p>
+      <w:pPr>
+        <w:spacing w:line="360" w:lineRule="auto"/>
+      </w:pPr>
+      <w:r>
+        <w:t xml:space="preserve">Fazer com que os clientes tenham uma </w:t>
+      </w:r>
+      <w:r>
+        <w:t>identidade</w:t>
+      </w:r>
+      <w:r>
+        <w:t xml:space="preserve"> visual única, conforto, e uma maior </w:t>
+      </w:r>
+      <w:r>
+        <w:t>potência</w:t>
+      </w:r>
+      <w:r>
+        <w:t xml:space="preserve"> em seus veículos de maneira especial e atenciosa.</w:t>
+      </w:r>
+    </w:p>
+    <w:p>
+      <w:pPr>
+        <w:spacing w:line="360" w:lineRule="auto"/>
+      </w:pPr>
+      <w:r>
+        <w:t>Os clientes irão se sentir únicos com os seus carros personalizados.</w:t>
+      </w:r>
+    </w:p>
+    <w:p>
+      <w:pPr>
+        <w:spacing w:line="360" w:lineRule="auto"/>
+      </w:pPr>
+      <w:r>
+        <w:t>A empresa irá gerar empregos.</w:t>
+      </w:r>
+    </w:p>
+    <w:p>
+      <w:pPr>
+        <w:spacing w:line="360" w:lineRule="auto"/>
+      </w:pPr>
+      <w:r>
+        <w:lastRenderedPageBreak/>
+        <w:t>Atendimento único e especial, com total atenção e transparência com as necessidades do cliente.</w:t>
+      </w:r>
     </w:p>
     <w:p>
       <w:pPr>
         <w:pStyle w:val="Ttulo1"/>
-        <w:numPr>
-          <w:ilvl w:val="0"/>
-          <w:numId w:val="1"/>
-        </w:numPr>
-        <w:spacing w:line="360" w:lineRule="auto"/>
-        <w:ind w:hanging="720"/>
       </w:pPr>
       <w:r>
         <w:t xml:space="preserve"> </w:t>
@@ -3959,20 +3928,220 @@
       </w:r>
       <w:bookmarkEnd w:id="13"/>
     </w:p>
-    <w:p>
-      <w:pPr>
-        <w:spacing w:line="360" w:lineRule="auto"/>
-      </w:pPr>
-    </w:p>
+    <w:p/>
+    <w:p>
+      <w:pPr>
+        <w:pStyle w:val="Ttulo2"/>
+      </w:pPr>
+      <w:r>
+        <w:t>Tarefas</w:t>
+      </w:r>
+    </w:p>
+    <w:p>
+      <w:r>
+        <w:t xml:space="preserve">Checar os limites dos modelos de cada </w:t>
+      </w:r>
+      <w:r>
+        <w:t>carro.</w:t>
+      </w:r>
+    </w:p>
+    <w:p>
+      <w:r>
+        <w:t xml:space="preserve">Efetuar o cadastro no site da </w:t>
+      </w:r>
+      <w:r>
+        <w:t>oficina.</w:t>
+      </w:r>
+    </w:p>
+    <w:p>
+      <w:r>
+        <w:t xml:space="preserve">Selecionar a as modificações desejadas na </w:t>
+      </w:r>
+      <w:r>
+        <w:t>lista.</w:t>
+      </w:r>
+    </w:p>
+    <w:p>
+      <w:r>
+        <w:t xml:space="preserve">Agendar um dia e </w:t>
+      </w:r>
+      <w:r>
+        <w:t>horário.</w:t>
+      </w:r>
+    </w:p>
+    <w:p>
+      <w:r>
+        <w:t xml:space="preserve">Selecionar a forma de </w:t>
+      </w:r>
+      <w:r>
+        <w:t>pagamento.</w:t>
+      </w:r>
+    </w:p>
+    <w:p>
+      <w:r>
+        <w:t xml:space="preserve">Concordar com os termos e com as condições que a lei exige, e por fim finalizar a </w:t>
+      </w:r>
+      <w:r>
+        <w:t>compra.</w:t>
+      </w:r>
+    </w:p>
+    <w:p>
+      <w:pPr>
+        <w:pStyle w:val="Ttulo2"/>
+      </w:pPr>
+      <w:r>
+        <w:t>Detalhes</w:t>
+      </w:r>
+    </w:p>
+    <w:p>
+      <w:r>
+        <w:t>Haverá um layout no qual terá opções de modificação e personalização em que o usuário irá escolher. O layout é no mesmo estilo de montagem de P</w:t>
+      </w:r>
+      <w:r>
+        <w:t>C</w:t>
+      </w:r>
+      <w:r>
+        <w:t>.</w:t>
+      </w:r>
+    </w:p>
+    <w:p/>
+    <w:p>
+      <w:r>
+        <w:t>Haverá uma descrição em cada modificação que dirá se é compatível com o modelo de veículo do usuário e se as peças estão disponíveis no estoque.</w:t>
+      </w:r>
+    </w:p>
+    <w:p/>
+    <w:p>
+      <w:r>
+        <w:t xml:space="preserve">Acessar o site: </w:t>
+      </w:r>
+      <w:hyperlink r:id="rId9" w:history="1">
+        <w:r>
+          <w:rPr>
+            <w:rStyle w:val="Hyperlink"/>
+          </w:rPr>
+          <w:t>www.oficinatunner.com.br</w:t>
+        </w:r>
+      </w:hyperlink>
+    </w:p>
+    <w:p>
+      <w:r>
+        <w:t>Endereço da loja física: Av</w:t>
+      </w:r>
+      <w:r>
+        <w:t>.</w:t>
+      </w:r>
+      <w:r>
+        <w:t xml:space="preserve"> Paulista N° 369.</w:t>
+      </w:r>
+    </w:p>
+    <w:p/>
+    <w:p>
+      <w:r>
+        <w:t>Selecionar dia e horário disponível em nossa agenda.</w:t>
+      </w:r>
+    </w:p>
+    <w:p/>
+    <w:p>
+      <w:r>
+        <w:t>Selecionar a melhor forma de pagamento disponível para você.</w:t>
+      </w:r>
+    </w:p>
+    <w:p/>
+    <w:p>
+      <w:r>
+        <w:t>Ler os termos que descrevem as normas a serem seguidas por lei nas modificações (restrições/limites) e confirmar sua compra.</w:t>
+      </w:r>
+    </w:p>
+    <w:p/>
+    <w:p>
+      <w:pPr>
+        <w:rPr>
+          <w:b/>
+          <w:bCs/>
+        </w:rPr>
+      </w:pPr>
+      <w:r>
+        <w:rPr>
+          <w:b/>
+          <w:bCs/>
+        </w:rPr>
+        <w:t>7.</w:t>
+      </w:r>
+      <w:r>
+        <w:rPr>
+          <w:b/>
+          <w:bCs/>
+        </w:rPr>
+        <w:t>3. Dores</w:t>
+      </w:r>
+    </w:p>
+    <w:p>
+      <w:r>
+        <w:t>Problemas de compatibilidade com o modelo do veículo na sua modificação</w:t>
+      </w:r>
+    </w:p>
+    <w:p>
+      <w:r>
+        <w:t>Problemas com a burocracia, regulações, restrições etc.</w:t>
+      </w:r>
+    </w:p>
+    <w:p>
+      <w:r>
+        <w:t xml:space="preserve">O site sair do ar por problemas técnicos e a loja se encontrar </w:t>
+      </w:r>
+      <w:r>
+        <w:t>fechada.</w:t>
+      </w:r>
+    </w:p>
+    <w:p>
+      <w:r>
+        <w:lastRenderedPageBreak/>
+        <w:t xml:space="preserve">A customização ou peça desejada a ser implementada no veículo não estar disponível no momento, ou não corresponder </w:t>
+      </w:r>
+      <w:r>
+        <w:t>às</w:t>
+      </w:r>
+      <w:r>
+        <w:t xml:space="preserve"> expectativas do </w:t>
+      </w:r>
+      <w:r>
+        <w:t>cliente.</w:t>
+      </w:r>
+    </w:p>
+    <w:p>
+      <w:r>
+        <w:t>Pode haver atraso ou não comparecimento do cliente a loja, prejudicando toda a logística da empresa, pois irá atrasar outros pedidos e tendo que remarcar o agendamento</w:t>
+      </w:r>
+      <w:r>
+        <w:t>.</w:t>
+      </w:r>
+    </w:p>
+    <w:p>
+      <w:r>
+        <w:t>Pode não haver o método de pagamento desejado</w:t>
+      </w:r>
+      <w:r>
+        <w:t>.</w:t>
+      </w:r>
+    </w:p>
+    <w:p>
+      <w:r>
+        <w:t>Termos e condições muito complexos e extensos de difícil compreensão para indivíduos mais leigos e menos estudados</w:t>
+      </w:r>
+      <w:r>
+        <w:t>.</w:t>
+      </w:r>
+    </w:p>
+    <w:p>
+      <w:r>
+        <w:t>O cliente não ter condição financeira de adquirir a medicação/ peça desejada.</w:t>
+      </w:r>
+    </w:p>
+    <w:p/>
     <w:p>
       <w:pPr>
         <w:pStyle w:val="Ttulo1"/>
-        <w:numPr>
-          <w:ilvl w:val="0"/>
-          <w:numId w:val="1"/>
-        </w:numPr>
-        <w:spacing w:line="360" w:lineRule="auto"/>
-        <w:ind w:hanging="720"/>
       </w:pPr>
       <w:r>
         <w:t xml:space="preserve"> </w:t>
@@ -3987,140 +4156,307 @@
       <w:pPr>
         <w:spacing w:line="360" w:lineRule="auto"/>
       </w:pPr>
+      <w:r>
+        <w:t>1.Cliente insatisfeito com seu carro feio e sem graça.</w:t>
+      </w:r>
+    </w:p>
+    <w:p>
+      <w:pPr>
+        <w:spacing w:line="360" w:lineRule="auto"/>
+      </w:pPr>
+      <w:r>
+        <w:t xml:space="preserve">2.Amigo de Jorge e funcionário da </w:t>
+      </w:r>
+      <w:r>
+        <w:t>Turn Motors</w:t>
+      </w:r>
+      <w:r>
+        <w:t xml:space="preserve"> recomenda que ele visite o site da oficina.</w:t>
+      </w:r>
+    </w:p>
+    <w:p>
+      <w:pPr>
+        <w:spacing w:line="360" w:lineRule="auto"/>
+      </w:pPr>
+      <w:r>
+        <w:t>3.Jorge então acessa o site e se surpreende com a variedade de opções de customização de veículos e seu preço acessível.</w:t>
+      </w:r>
+    </w:p>
+    <w:p>
+      <w:pPr>
+        <w:spacing w:line="360" w:lineRule="auto"/>
+      </w:pPr>
+      <w:r>
+        <w:t>4.</w:t>
+      </w:r>
+      <w:r>
+        <w:t>Então ele escolhe todas as alterações desejadas pelo site através de um layout didático e agenda seu atendimento.</w:t>
+      </w:r>
+    </w:p>
+    <w:p>
+      <w:pPr>
+        <w:spacing w:line="360" w:lineRule="auto"/>
+      </w:pPr>
+      <w:r>
+        <w:t>5.</w:t>
+      </w:r>
+      <w:r>
+        <w:t>Chega o dia de levar o carro para a oficina. Onde os funcionários super atenciosos fazem toda a modificação que foi pedida.</w:t>
+      </w:r>
+    </w:p>
+    <w:p>
+      <w:pPr>
+        <w:spacing w:line="360" w:lineRule="auto"/>
+      </w:pPr>
+      <w:r>
+        <w:t>6.</w:t>
+      </w:r>
+      <w:r>
+        <w:t xml:space="preserve">Por fim o carro é finalizado, Jorge fica </w:t>
+      </w:r>
+      <w:r>
+        <w:t>feliz</w:t>
+      </w:r>
+      <w:r>
+        <w:t xml:space="preserve"> por ter suas expectativas realizadas e consegue finalmente conquistar a morena.</w:t>
+      </w:r>
     </w:p>
     <w:p>
       <w:pPr>
         <w:pStyle w:val="Ttulo1"/>
-        <w:numPr>
-          <w:ilvl w:val="0"/>
-          <w:numId w:val="1"/>
-        </w:numPr>
-        <w:spacing w:line="360" w:lineRule="auto"/>
-        <w:ind w:hanging="720"/>
+      </w:pPr>
+      <w:r>
+        <w:t xml:space="preserve"> </w:t>
+      </w:r>
+      <w:bookmarkStart w:id="15" w:name="_Toc116128416"/>
+      <w:r>
+        <w:t>Mapa de visibilidade</w:t>
+      </w:r>
+      <w:bookmarkEnd w:id="15"/>
+    </w:p>
+    <w:p/>
+    <w:p>
+      <w:pPr>
+        <w:pStyle w:val="Ttulo2"/>
+      </w:pPr>
+      <w:r>
+        <w:t>Público-alvo</w:t>
+      </w:r>
+    </w:p>
+    <w:p>
+      <w:r>
+        <w:t>Jorge (classe média baixa, 25 – 45 anos).</w:t>
+      </w:r>
+    </w:p>
+    <w:p>
+      <w:pPr>
+        <w:pStyle w:val="Ttulo2"/>
+      </w:pPr>
+      <w:r>
+        <w:t>Objetivos</w:t>
+      </w:r>
+    </w:p>
+    <w:p>
+      <w:r>
+        <w:t>Querer personalizar, consertar, melhorar e aprimorar seu automóvel.</w:t>
+      </w:r>
+    </w:p>
+    <w:p>
+      <w:r>
+        <w:t>Oferecer conforto, estilizar o veículo do cliente e por fim obter satisfação do mesmo com o nosso trabalho.</w:t>
+      </w:r>
+    </w:p>
+    <w:p>
+      <w:r>
+        <w:t>Auxiliá-lo com a burocracia e customização.</w:t>
+      </w:r>
+    </w:p>
+    <w:p>
+      <w:r>
+        <w:t>Ter um preço justo e ofertas/ promoções recorrentes.</w:t>
+      </w:r>
+    </w:p>
+    <w:p>
+      <w:r>
+        <w:t xml:space="preserve">Tornar seu veículo único de acordo com a personalidade e subjetividade do cliente e por fim aumentar a confiança </w:t>
+      </w:r>
+      <w:r>
+        <w:t>dele</w:t>
+      </w:r>
+      <w:r>
+        <w:t>.</w:t>
+      </w:r>
+    </w:p>
+    <w:p>
+      <w:pPr>
+        <w:pStyle w:val="Ttulo2"/>
       </w:pPr>
       <w:r>
         <w:lastRenderedPageBreak/>
+        <w:t>Necessidades</w:t>
+      </w:r>
+    </w:p>
+    <w:p>
+      <w:r>
+        <w:t>Entendimento básico da parte burocrática e das regulações.</w:t>
+      </w:r>
+    </w:p>
+    <w:p>
+      <w:r>
+        <w:t>Condição de pagar pelo serviço.</w:t>
+      </w:r>
+    </w:p>
+    <w:p>
+      <w:r>
+        <w:t>Um conhecimento básico sobre como funciona a customização de veículos.</w:t>
+      </w:r>
+    </w:p>
+    <w:p>
+      <w:r>
+        <w:t>Ter toda a documentação do veículo em ordem e habilitação para dirigir.</w:t>
+      </w:r>
+    </w:p>
+    <w:p>
+      <w:r>
+        <w:t>Necessário o conhecimento das limitações de customização estabelecidos por lei.</w:t>
+      </w:r>
+    </w:p>
+    <w:p>
+      <w:r>
+        <w:t>Ter o conserto do carro em dia.</w:t>
+      </w:r>
+    </w:p>
+    <w:p>
+      <w:r>
+        <w:t xml:space="preserve">Verificar se o custo </w:t>
+      </w:r>
+      <w:proofErr w:type="gramStart"/>
+      <w:r>
+        <w:t>das customização</w:t>
+      </w:r>
+      <w:proofErr w:type="gramEnd"/>
+      <w:r>
+        <w:t xml:space="preserve"> está dentro do seu orçamento.</w:t>
+      </w:r>
+    </w:p>
+    <w:p>
+      <w:r>
+        <w:t>Reconhecer os limites do seu modelo de carro.</w:t>
+      </w:r>
+    </w:p>
+    <w:p>
+      <w:pPr>
+        <w:pStyle w:val="Ttulo2"/>
+      </w:pPr>
+      <w:r>
+        <w:t>Tarefas</w:t>
+      </w:r>
+    </w:p>
+    <w:p>
+      <w:r>
+        <w:t>Registrar-se no nosso site, concordar com termos de licença do nosso site. Escolher as modificações desejadas, apresentar a documentação do veículo, ler as restrições e regras a serem seguidas, que estarão todas contidas no site de maneira didática.</w:t>
+      </w:r>
+    </w:p>
+    <w:p>
+      <w:pPr>
+        <w:pStyle w:val="Ttulo2"/>
+      </w:pPr>
+      <w:r>
+        <w:t>Dores</w:t>
+      </w:r>
+    </w:p>
+    <w:p>
+      <w:r>
+        <w:t>As customizações desejadas estarem fora do orçamento.</w:t>
+      </w:r>
+    </w:p>
+    <w:p>
+      <w:r>
+        <w:t>Muita burocracia.</w:t>
+      </w:r>
+    </w:p>
+    <w:p>
+      <w:r>
+        <w:t>Limitações na personalização.</w:t>
+      </w:r>
+    </w:p>
+    <w:p>
+      <w:r>
+        <w:t>Prejudicar a vida útil do carro se for uma modificação muito pesada.</w:t>
+      </w:r>
+    </w:p>
+    <w:p>
+      <w:r>
+        <w:t>Não atendimento as expectativas do cliente.</w:t>
+      </w:r>
+    </w:p>
+    <w:p>
+      <w:r>
+        <w:t>Falta de condição financeira.</w:t>
+      </w:r>
+    </w:p>
+    <w:p>
+      <w:r>
+        <w:t xml:space="preserve">Cliente ignorante/sem conhecimento e </w:t>
+      </w:r>
+      <w:r>
+        <w:t>mal-educado</w:t>
+      </w:r>
+      <w:r>
+        <w:t>.</w:t>
+      </w:r>
+    </w:p>
+    <w:p>
+      <w:r>
+        <w:t>Problemas com a lei.</w:t>
+      </w:r>
+    </w:p>
+    <w:p>
+      <w:pPr>
+        <w:pStyle w:val="Ttulo1"/>
+      </w:pPr>
+      <w:r>
         <w:t xml:space="preserve"> </w:t>
       </w:r>
-      <w:bookmarkStart w:id="15" w:name="_Toc116128416"/>
-      <w:r>
-        <w:t>Mapa de visibilidade</w:t>
-      </w:r>
-      <w:bookmarkEnd w:id="15"/>
-    </w:p>
-    <w:p>
-      <w:pPr>
-        <w:pStyle w:val="Ttulo2"/>
-      </w:pPr>
-      <w:bookmarkStart w:id="16" w:name="_Toc116128417"/>
-      <w:r>
-        <w:t>Público-alvo</w:t>
+      <w:bookmarkStart w:id="16" w:name="_Toc116128422"/>
+      <w:r>
+        <w:t>V</w:t>
+      </w:r>
+      <w:r>
+        <w:t>inheta das grandes ideias</w:t>
       </w:r>
       <w:bookmarkEnd w:id="16"/>
     </w:p>
     <w:p>
       <w:pPr>
-        <w:pStyle w:val="Ttulo2"/>
-      </w:pPr>
-      <w:bookmarkStart w:id="17" w:name="_Toc116128418"/>
-      <w:r>
-        <w:t>Objetivos</w:t>
+        <w:pStyle w:val="Ttulo1"/>
+      </w:pPr>
+      <w:bookmarkStart w:id="17" w:name="_Toc116128423"/>
+      <w:r>
+        <w:t>P</w:t>
+      </w:r>
+      <w:r>
+        <w:t>rojeção de mercado</w:t>
       </w:r>
       <w:bookmarkEnd w:id="17"/>
     </w:p>
     <w:p>
       <w:pPr>
-        <w:pStyle w:val="Ttulo2"/>
-      </w:pPr>
-      <w:bookmarkStart w:id="18" w:name="_Toc116128419"/>
-      <w:r>
-        <w:t>Necessidades</w:t>
+        <w:pStyle w:val="Ttulo1"/>
+      </w:pPr>
+      <w:bookmarkStart w:id="18" w:name="_Toc116128424"/>
+      <w:r>
+        <w:t>Fontes de Pesquisa</w:t>
       </w:r>
       <w:bookmarkEnd w:id="18"/>
     </w:p>
     <w:p>
       <w:pPr>
-        <w:pStyle w:val="Ttulo2"/>
-      </w:pPr>
-      <w:bookmarkStart w:id="19" w:name="_Toc116128420"/>
-      <w:r>
-        <w:t>Tarefas</w:t>
-      </w:r>
-      <w:bookmarkEnd w:id="19"/>
-    </w:p>
-    <w:p>
-      <w:pPr>
-        <w:pStyle w:val="Ttulo2"/>
-      </w:pPr>
-      <w:bookmarkStart w:id="20" w:name="_Toc116128421"/>
-      <w:r>
-        <w:t>Dores</w:t>
-      </w:r>
-      <w:bookmarkEnd w:id="20"/>
-    </w:p>
-    <w:p>
-      <w:pPr>
-        <w:pStyle w:val="Ttulo1"/>
-        <w:numPr>
-          <w:ilvl w:val="0"/>
-          <w:numId w:val="1"/>
-        </w:numPr>
-        <w:spacing w:line="360" w:lineRule="auto"/>
-        <w:ind w:hanging="720"/>
-      </w:pPr>
-      <w:r>
-        <w:t xml:space="preserve"> </w:t>
-      </w:r>
-      <w:bookmarkStart w:id="21" w:name="_Toc116128422"/>
-      <w:r>
-        <w:t>V</w:t>
-      </w:r>
-      <w:r>
-        <w:t>inheta das grandes ideias</w:t>
-      </w:r>
-      <w:bookmarkEnd w:id="21"/>
-    </w:p>
-    <w:p>
-      <w:pPr>
-        <w:pStyle w:val="Ttulo1"/>
-        <w:numPr>
-          <w:ilvl w:val="0"/>
-          <w:numId w:val="1"/>
-        </w:numPr>
-        <w:spacing w:line="360" w:lineRule="auto"/>
-        <w:ind w:hanging="720"/>
-      </w:pPr>
-      <w:bookmarkStart w:id="22" w:name="_Toc116128423"/>
-      <w:r>
-        <w:t>P</w:t>
-      </w:r>
-      <w:r>
-        <w:t>rojeção de mercado</w:t>
-      </w:r>
-      <w:bookmarkEnd w:id="22"/>
-    </w:p>
-    <w:p>
-      <w:pPr>
-        <w:pStyle w:val="Ttulo1"/>
-        <w:numPr>
-          <w:ilvl w:val="0"/>
-          <w:numId w:val="1"/>
-        </w:numPr>
-        <w:ind w:hanging="720"/>
-      </w:pPr>
-      <w:bookmarkStart w:id="23" w:name="_Toc116128424"/>
-      <w:r>
-        <w:t>Fontes de Pesquisa</w:t>
-      </w:r>
-      <w:bookmarkEnd w:id="23"/>
-    </w:p>
-    <w:p>
-      <w:pPr>
         <w:spacing w:line="360" w:lineRule="auto"/>
       </w:pPr>
     </w:p>
     <w:sectPr>
-      <w:headerReference w:type="default" r:id="rId9"/>
+      <w:headerReference w:type="default" r:id="rId10"/>
       <w:pgSz w:w="11906" w:h="16838"/>
       <w:pgMar w:top="1701" w:right="1134" w:bottom="1134" w:left="1701" w:header="709" w:footer="709" w:gutter="0"/>
       <w:cols w:space="708"/>
@@ -4212,17 +4548,18 @@
   <w:abstractNum w:abstractNumId="0" w15:restartNumberingAfterBreak="0">
     <w:nsid w:val="40123FF3"/>
     <w:multiLevelType w:val="multilevel"/>
-    <w:tmpl w:val="A8BA88BC"/>
+    <w:tmpl w:val="FDDEF91C"/>
     <w:lvl w:ilvl="0">
       <w:start w:val="1"/>
       <w:numFmt w:val="decimal"/>
+      <w:pStyle w:val="Ttulo1"/>
       <w:lvlText w:val="%1."/>
       <w:lvlJc w:val="left"/>
       <w:pPr>
         <w:ind w:left="720" w:hanging="360"/>
       </w:pPr>
       <w:rPr>
-        <w:rFonts w:hint="default"/>
+        <w:rFonts w:ascii="Times New Roman" w:eastAsiaTheme="minorHAnsi" w:hAnsi="Times New Roman" w:cstheme="minorBidi"/>
       </w:rPr>
     </w:lvl>
     <w:lvl w:ilvl="1">
@@ -4750,11 +5087,15 @@
     <w:autoRedefine/>
     <w:uiPriority w:val="9"/>
     <w:qFormat/>
-    <w:rsid w:val="00E46612"/>
+    <w:rsid w:val="008A4FD3"/>
     <w:pPr>
       <w:keepNext/>
       <w:keepLines/>
+      <w:numPr>
+        <w:numId w:val="1"/>
+      </w:numPr>
       <w:spacing w:before="240" w:after="0"/>
+      <w:ind w:hanging="720"/>
       <w:outlineLvl w:val="0"/>
     </w:pPr>
     <w:rPr>
@@ -4774,7 +5115,7 @@
     <w:uiPriority w:val="9"/>
     <w:unhideWhenUsed/>
     <w:qFormat/>
-    <w:rsid w:val="001E7C2A"/>
+    <w:rsid w:val="0076564D"/>
     <w:pPr>
       <w:keepNext/>
       <w:keepLines/>
@@ -4852,7 +5193,7 @@
     <w:basedOn w:val="Fontepargpadro"/>
     <w:link w:val="Ttulo1"/>
     <w:uiPriority w:val="9"/>
-    <w:rsid w:val="00E46612"/>
+    <w:rsid w:val="008A4FD3"/>
     <w:rPr>
       <w:rFonts w:ascii="Times New Roman" w:eastAsiaTheme="majorEastAsia" w:hAnsi="Times New Roman" w:cstheme="majorBidi"/>
       <w:b/>
@@ -4867,7 +5208,7 @@
     <w:basedOn w:val="Fontepargpadro"/>
     <w:link w:val="Ttulo2"/>
     <w:uiPriority w:val="9"/>
-    <w:rsid w:val="001E7C2A"/>
+    <w:rsid w:val="0076564D"/>
     <w:rPr>
       <w:rFonts w:ascii="Times New Roman" w:eastAsiaTheme="majorEastAsia" w:hAnsi="Times New Roman" w:cstheme="majorBidi"/>
       <w:b/>
@@ -5040,6 +5381,29 @@
     <w:pPr>
       <w:spacing w:after="0"/>
     </w:pPr>
+  </w:style>
+  <w:style w:type="paragraph" w:styleId="PargrafodaLista">
+    <w:name w:val="List Paragraph"/>
+    <w:basedOn w:val="Normal"/>
+    <w:uiPriority w:val="34"/>
+    <w:qFormat/>
+    <w:rsid w:val="00720D97"/>
+    <w:pPr>
+      <w:ind w:left="720"/>
+      <w:contextualSpacing/>
+    </w:pPr>
+  </w:style>
+  <w:style w:type="character" w:styleId="MenoPendente">
+    <w:name w:val="Unresolved Mention"/>
+    <w:basedOn w:val="Fontepargpadro"/>
+    <w:uiPriority w:val="99"/>
+    <w:semiHidden/>
+    <w:unhideWhenUsed/>
+    <w:rsid w:val="00D13BB9"/>
+    <w:rPr>
+      <w:color w:val="605E5C"/>
+      <w:shd w:val="clear" w:color="auto" w:fill="E1DFDD"/>
+    </w:rPr>
   </w:style>
 </w:styles>
 </file>

</xml_diff>

<commit_message>
Terminado wireframe baixa fidelidade de Design
</commit_message>
<xml_diff>
--- a/Matérias/IBM/Documentos Mais importantes/Documento Principal.docx
+++ b/Matérias/IBM/Documentos Mais importantes/Documento Principal.docx
@@ -320,6 +320,7 @@
         <w:tabs>
           <w:tab w:val="right" w:leader="dot" w:pos="9061"/>
         </w:tabs>
+        <w:spacing w:line="360" w:lineRule="auto"/>
         <w:jc w:val="center"/>
         <w:rPr>
           <w:rFonts w:eastAsiaTheme="majorEastAsia" w:cs="Times New Roman"/>
@@ -345,6 +346,7 @@
         <w:tabs>
           <w:tab w:val="right" w:leader="dot" w:pos="9061"/>
         </w:tabs>
+        <w:spacing w:line="360" w:lineRule="auto"/>
         <w:rPr>
           <w:noProof/>
         </w:rPr>
@@ -707,6 +709,7 @@
               <w:tab w:val="left" w:pos="480"/>
               <w:tab w:val="right" w:leader="dot" w:pos="9061"/>
             </w:tabs>
+            <w:spacing w:line="360" w:lineRule="auto"/>
             <w:rPr>
               <w:rFonts w:asciiTheme="minorHAnsi" w:eastAsiaTheme="minorEastAsia" w:hAnsiTheme="minorHAnsi"/>
               <w:noProof/>
@@ -804,6 +807,7 @@
               <w:tab w:val="left" w:pos="480"/>
               <w:tab w:val="right" w:leader="dot" w:pos="9061"/>
             </w:tabs>
+            <w:spacing w:line="360" w:lineRule="auto"/>
             <w:rPr>
               <w:rFonts w:asciiTheme="minorHAnsi" w:eastAsiaTheme="minorEastAsia" w:hAnsiTheme="minorHAnsi"/>
               <w:b/>
@@ -914,6 +918,7 @@
               <w:tab w:val="left" w:pos="880"/>
               <w:tab w:val="right" w:leader="dot" w:pos="9061"/>
             </w:tabs>
+            <w:spacing w:line="360" w:lineRule="auto"/>
             <w:rPr>
               <w:rFonts w:asciiTheme="minorHAnsi" w:eastAsiaTheme="minorEastAsia" w:hAnsiTheme="minorHAnsi"/>
               <w:b/>
@@ -1024,6 +1029,7 @@
               <w:tab w:val="left" w:pos="1320"/>
               <w:tab w:val="right" w:leader="dot" w:pos="9061"/>
             </w:tabs>
+            <w:spacing w:line="360" w:lineRule="auto"/>
             <w:rPr>
               <w:rFonts w:asciiTheme="minorHAnsi" w:eastAsiaTheme="minorEastAsia" w:hAnsiTheme="minorHAnsi"/>
               <w:b/>
@@ -1134,6 +1140,7 @@
               <w:tab w:val="left" w:pos="1320"/>
               <w:tab w:val="right" w:leader="dot" w:pos="9061"/>
             </w:tabs>
+            <w:spacing w:line="360" w:lineRule="auto"/>
             <w:rPr>
               <w:rFonts w:asciiTheme="minorHAnsi" w:eastAsiaTheme="minorEastAsia" w:hAnsiTheme="minorHAnsi"/>
               <w:b/>
@@ -1244,6 +1251,7 @@
               <w:tab w:val="left" w:pos="1320"/>
               <w:tab w:val="right" w:leader="dot" w:pos="9061"/>
             </w:tabs>
+            <w:spacing w:line="360" w:lineRule="auto"/>
             <w:rPr>
               <w:rFonts w:asciiTheme="minorHAnsi" w:eastAsiaTheme="minorEastAsia" w:hAnsiTheme="minorHAnsi"/>
               <w:b/>
@@ -1354,6 +1362,7 @@
               <w:tab w:val="left" w:pos="1320"/>
               <w:tab w:val="right" w:leader="dot" w:pos="9061"/>
             </w:tabs>
+            <w:spacing w:line="360" w:lineRule="auto"/>
             <w:rPr>
               <w:rFonts w:asciiTheme="minorHAnsi" w:eastAsiaTheme="minorEastAsia" w:hAnsiTheme="minorHAnsi"/>
               <w:b/>
@@ -1464,6 +1473,7 @@
               <w:tab w:val="left" w:pos="1320"/>
               <w:tab w:val="right" w:leader="dot" w:pos="9061"/>
             </w:tabs>
+            <w:spacing w:line="360" w:lineRule="auto"/>
             <w:rPr>
               <w:rFonts w:asciiTheme="minorHAnsi" w:eastAsiaTheme="minorEastAsia" w:hAnsiTheme="minorHAnsi"/>
               <w:b/>
@@ -1574,6 +1584,7 @@
               <w:tab w:val="left" w:pos="880"/>
               <w:tab w:val="right" w:leader="dot" w:pos="9061"/>
             </w:tabs>
+            <w:spacing w:line="360" w:lineRule="auto"/>
             <w:rPr>
               <w:rFonts w:asciiTheme="minorHAnsi" w:eastAsiaTheme="minorEastAsia" w:hAnsiTheme="minorHAnsi"/>
               <w:b/>
@@ -1684,6 +1695,7 @@
               <w:tab w:val="left" w:pos="480"/>
               <w:tab w:val="right" w:leader="dot" w:pos="9061"/>
             </w:tabs>
+            <w:spacing w:line="360" w:lineRule="auto"/>
             <w:rPr>
               <w:rFonts w:asciiTheme="minorHAnsi" w:eastAsiaTheme="minorEastAsia" w:hAnsiTheme="minorHAnsi"/>
               <w:b/>
@@ -1794,6 +1806,7 @@
               <w:tab w:val="left" w:pos="480"/>
               <w:tab w:val="right" w:leader="dot" w:pos="9061"/>
             </w:tabs>
+            <w:spacing w:line="360" w:lineRule="auto"/>
             <w:rPr>
               <w:rFonts w:asciiTheme="minorHAnsi" w:eastAsiaTheme="minorEastAsia" w:hAnsiTheme="minorHAnsi"/>
               <w:b/>
@@ -1904,6 +1917,7 @@
               <w:tab w:val="left" w:pos="480"/>
               <w:tab w:val="right" w:leader="dot" w:pos="9061"/>
             </w:tabs>
+            <w:spacing w:line="360" w:lineRule="auto"/>
             <w:rPr>
               <w:rFonts w:asciiTheme="minorHAnsi" w:eastAsiaTheme="minorEastAsia" w:hAnsiTheme="minorHAnsi"/>
               <w:b/>
@@ -2014,6 +2028,7 @@
               <w:tab w:val="left" w:pos="480"/>
               <w:tab w:val="right" w:leader="dot" w:pos="9061"/>
             </w:tabs>
+            <w:spacing w:line="360" w:lineRule="auto"/>
             <w:rPr>
               <w:rFonts w:asciiTheme="minorHAnsi" w:eastAsiaTheme="minorEastAsia" w:hAnsiTheme="minorHAnsi"/>
               <w:b/>
@@ -2124,6 +2139,7 @@
               <w:tab w:val="left" w:pos="480"/>
               <w:tab w:val="right" w:leader="dot" w:pos="9061"/>
             </w:tabs>
+            <w:spacing w:line="360" w:lineRule="auto"/>
             <w:rPr>
               <w:rFonts w:asciiTheme="minorHAnsi" w:eastAsiaTheme="minorEastAsia" w:hAnsiTheme="minorHAnsi"/>
               <w:b/>
@@ -2234,6 +2250,7 @@
               <w:tab w:val="left" w:pos="480"/>
               <w:tab w:val="right" w:leader="dot" w:pos="9061"/>
             </w:tabs>
+            <w:spacing w:line="360" w:lineRule="auto"/>
             <w:rPr>
               <w:rFonts w:asciiTheme="minorHAnsi" w:eastAsiaTheme="minorEastAsia" w:hAnsiTheme="minorHAnsi"/>
               <w:b/>
@@ -2344,6 +2361,7 @@
               <w:tab w:val="left" w:pos="880"/>
               <w:tab w:val="right" w:leader="dot" w:pos="9061"/>
             </w:tabs>
+            <w:spacing w:line="360" w:lineRule="auto"/>
             <w:rPr>
               <w:rFonts w:asciiTheme="minorHAnsi" w:eastAsiaTheme="minorEastAsia" w:hAnsiTheme="minorHAnsi"/>
               <w:b/>
@@ -2454,6 +2472,7 @@
               <w:tab w:val="left" w:pos="880"/>
               <w:tab w:val="right" w:leader="dot" w:pos="9061"/>
             </w:tabs>
+            <w:spacing w:line="360" w:lineRule="auto"/>
             <w:rPr>
               <w:rFonts w:asciiTheme="minorHAnsi" w:eastAsiaTheme="minorEastAsia" w:hAnsiTheme="minorHAnsi"/>
               <w:b/>
@@ -2564,6 +2583,7 @@
               <w:tab w:val="left" w:pos="880"/>
               <w:tab w:val="right" w:leader="dot" w:pos="9061"/>
             </w:tabs>
+            <w:spacing w:line="360" w:lineRule="auto"/>
             <w:rPr>
               <w:rFonts w:asciiTheme="minorHAnsi" w:eastAsiaTheme="minorEastAsia" w:hAnsiTheme="minorHAnsi"/>
               <w:b/>
@@ -2674,6 +2694,7 @@
               <w:tab w:val="left" w:pos="880"/>
               <w:tab w:val="right" w:leader="dot" w:pos="9061"/>
             </w:tabs>
+            <w:spacing w:line="360" w:lineRule="auto"/>
             <w:rPr>
               <w:rFonts w:asciiTheme="minorHAnsi" w:eastAsiaTheme="minorEastAsia" w:hAnsiTheme="minorHAnsi"/>
               <w:b/>
@@ -2784,6 +2805,7 @@
               <w:tab w:val="left" w:pos="880"/>
               <w:tab w:val="right" w:leader="dot" w:pos="9061"/>
             </w:tabs>
+            <w:spacing w:line="360" w:lineRule="auto"/>
             <w:rPr>
               <w:rFonts w:asciiTheme="minorHAnsi" w:eastAsiaTheme="minorEastAsia" w:hAnsiTheme="minorHAnsi"/>
               <w:b/>
@@ -2894,6 +2916,7 @@
               <w:tab w:val="left" w:pos="480"/>
               <w:tab w:val="right" w:leader="dot" w:pos="9061"/>
             </w:tabs>
+            <w:spacing w:line="360" w:lineRule="auto"/>
             <w:rPr>
               <w:rFonts w:asciiTheme="minorHAnsi" w:eastAsiaTheme="minorEastAsia" w:hAnsiTheme="minorHAnsi"/>
               <w:b/>
@@ -3004,6 +3027,7 @@
               <w:tab w:val="left" w:pos="660"/>
               <w:tab w:val="right" w:leader="dot" w:pos="9061"/>
             </w:tabs>
+            <w:spacing w:line="360" w:lineRule="auto"/>
             <w:rPr>
               <w:rFonts w:asciiTheme="minorHAnsi" w:eastAsiaTheme="minorEastAsia" w:hAnsiTheme="minorHAnsi"/>
               <w:b/>
@@ -3114,6 +3138,7 @@
               <w:tab w:val="left" w:pos="660"/>
               <w:tab w:val="right" w:leader="dot" w:pos="9061"/>
             </w:tabs>
+            <w:spacing w:line="360" w:lineRule="auto"/>
             <w:rPr>
               <w:rFonts w:asciiTheme="minorHAnsi" w:eastAsiaTheme="minorEastAsia" w:hAnsiTheme="minorHAnsi"/>
               <w:b/>
@@ -3288,9 +3313,9 @@
     <w:p>
       <w:pPr>
         <w:pStyle w:val="Ttulo1"/>
-      </w:pPr>
-      <w:r>
-        <w:lastRenderedPageBreak/>
+        <w:spacing w:line="360" w:lineRule="auto"/>
+      </w:pPr>
+      <w:r>
         <w:t>Introdução</w:t>
       </w:r>
     </w:p>
@@ -3311,6 +3336,7 @@
     <w:p>
       <w:pPr>
         <w:pStyle w:val="Ttulo2"/>
+        <w:spacing w:line="360" w:lineRule="auto"/>
       </w:pPr>
       <w:r>
         <w:t>O que é uma oficina Tunner?</w:t>
@@ -3321,6 +3347,7 @@
         <w:tabs>
           <w:tab w:val="right" w:pos="9071"/>
         </w:tabs>
+        <w:spacing w:line="360" w:lineRule="auto"/>
         <w:ind w:firstLine="709"/>
       </w:pPr>
       <w:r>
@@ -3339,10 +3366,15 @@
         <w:t xml:space="preserve"> </w:t>
       </w:r>
     </w:p>
-    <w:p/>
+    <w:p>
+      <w:pPr>
+        <w:spacing w:line="360" w:lineRule="auto"/>
+      </w:pPr>
+    </w:p>
     <w:p>
       <w:pPr>
         <w:pStyle w:val="Ttulo1"/>
+        <w:spacing w:line="360" w:lineRule="auto"/>
       </w:pPr>
       <w:bookmarkStart w:id="0" w:name="_Toc116128402"/>
       <w:r>
@@ -3378,8 +3410,10 @@
     <w:p>
       <w:pPr>
         <w:pStyle w:val="Ttulo1"/>
-      </w:pPr>
-      <w:r>
+        <w:spacing w:line="360" w:lineRule="auto"/>
+      </w:pPr>
+      <w:r>
+        <w:lastRenderedPageBreak/>
         <w:t xml:space="preserve"> </w:t>
       </w:r>
       <w:bookmarkStart w:id="1" w:name="_Toc116128403"/>
@@ -3399,6 +3433,7 @@
     <w:p>
       <w:pPr>
         <w:pStyle w:val="Ttulo2"/>
+        <w:spacing w:line="360" w:lineRule="auto"/>
       </w:pPr>
       <w:bookmarkStart w:id="2" w:name="_Toc116128404"/>
       <w:r>
@@ -3434,7 +3469,6 @@
       </w:pPr>
       <w:bookmarkStart w:id="3" w:name="_Toc116128405"/>
       <w:r>
-        <w:lastRenderedPageBreak/>
         <w:t>Envelopamento ou Pintura de Carros</w:t>
       </w:r>
       <w:bookmarkEnd w:id="3"/>
@@ -3501,6 +3535,7 @@
     <w:p>
       <w:pPr>
         <w:pStyle w:val="Ttulo3"/>
+        <w:spacing w:line="360" w:lineRule="auto"/>
       </w:pPr>
       <w:bookmarkStart w:id="4" w:name="_Toc116128406"/>
       <w:r>
@@ -3537,12 +3572,14 @@
     <w:p>
       <w:pPr>
         <w:pStyle w:val="Ttulo3"/>
+        <w:spacing w:line="360" w:lineRule="auto"/>
       </w:pPr>
       <w:bookmarkStart w:id="5" w:name="_Toc116128407"/>
       <w:r>
         <w:rPr>
           <w:rStyle w:val="Ttulo3Char"/>
         </w:rPr>
+        <w:lastRenderedPageBreak/>
         <w:t xml:space="preserve">Rebaixamento </w:t>
       </w:r>
       <w:r>
@@ -3606,7 +3643,6 @@
         <w:spacing w:line="360" w:lineRule="auto"/>
       </w:pPr>
       <w:r>
-        <w:lastRenderedPageBreak/>
         <w:t>III – O conjunto de rodas e pneus não poderá tocar em parte alguma do veículo quando submetido ao teste de esterçamento.</w:t>
       </w:r>
     </w:p>
@@ -3643,6 +3679,7 @@
     <w:p>
       <w:pPr>
         <w:pStyle w:val="Ttulo3"/>
+        <w:spacing w:line="360" w:lineRule="auto"/>
       </w:pPr>
       <w:bookmarkStart w:id="6" w:name="_Toc116128408"/>
       <w:r>
@@ -3672,6 +3709,7 @@
     <w:p>
       <w:pPr>
         <w:pStyle w:val="Ttulo3"/>
+        <w:spacing w:line="360" w:lineRule="auto"/>
       </w:pPr>
       <w:bookmarkStart w:id="7" w:name="_Toc116128409"/>
       <w:r>
@@ -3702,6 +3740,7 @@
     <w:p>
       <w:pPr>
         <w:pStyle w:val="Ttulo2"/>
+        <w:spacing w:line="360" w:lineRule="auto"/>
       </w:pPr>
       <w:bookmarkStart w:id="8" w:name="_Toc116128410"/>
       <w:r>
@@ -3711,6 +3750,7 @@
     </w:p>
     <w:p>
       <w:pPr>
+        <w:spacing w:line="360" w:lineRule="auto"/>
         <w:ind w:firstLine="708"/>
       </w:pPr>
       <w:r>
@@ -3720,6 +3760,7 @@
     <w:p>
       <w:pPr>
         <w:pStyle w:val="Legenda"/>
+        <w:spacing w:line="360" w:lineRule="auto"/>
       </w:pPr>
       <w:bookmarkStart w:id="9" w:name="_Toc116128269"/>
       <w:r>
@@ -3785,15 +3826,21 @@
     <w:p>
       <w:pPr>
         <w:pStyle w:val="Legenda"/>
+        <w:spacing w:line="360" w:lineRule="auto"/>
       </w:pPr>
       <w:r>
         <w:t>Fonte: Detran</w:t>
       </w:r>
     </w:p>
-    <w:p/>
+    <w:p>
+      <w:pPr>
+        <w:spacing w:line="360" w:lineRule="auto"/>
+      </w:pPr>
+    </w:p>
     <w:p>
       <w:pPr>
         <w:pStyle w:val="Ttulo1"/>
+        <w:spacing w:line="360" w:lineRule="auto"/>
       </w:pPr>
       <w:r>
         <w:t xml:space="preserve"> </w:t>
@@ -3812,6 +3859,7 @@
     <w:p>
       <w:pPr>
         <w:pStyle w:val="Ttulo1"/>
+        <w:spacing w:line="360" w:lineRule="auto"/>
       </w:pPr>
       <w:r>
         <w:t xml:space="preserve"> </w:t>
@@ -3830,6 +3878,7 @@
     <w:p>
       <w:pPr>
         <w:pStyle w:val="Ttulo1"/>
+        <w:spacing w:line="360" w:lineRule="auto"/>
       </w:pPr>
       <w:r>
         <w:t xml:space="preserve"> </w:t>
@@ -3847,6 +3896,16 @@
       <w:pPr>
         <w:spacing w:line="360" w:lineRule="auto"/>
       </w:pPr>
+    </w:p>
+    <w:p>
+      <w:pPr>
+        <w:pStyle w:val="PargrafodaLista"/>
+        <w:numPr>
+          <w:ilvl w:val="0"/>
+          <w:numId w:val="2"/>
+        </w:numPr>
+        <w:spacing w:line="360" w:lineRule="auto"/>
+      </w:pPr>
       <w:r>
         <w:t xml:space="preserve">Uma loja/site e </w:t>
       </w:r>
@@ -3861,6 +3920,11 @@
     </w:p>
     <w:p>
       <w:pPr>
+        <w:pStyle w:val="PargrafodaLista"/>
+        <w:numPr>
+          <w:ilvl w:val="0"/>
+          <w:numId w:val="2"/>
+        </w:numPr>
         <w:spacing w:line="360" w:lineRule="auto"/>
       </w:pPr>
       <w:r>
@@ -3869,6 +3933,11 @@
     </w:p>
     <w:p>
       <w:pPr>
+        <w:pStyle w:val="PargrafodaLista"/>
+        <w:numPr>
+          <w:ilvl w:val="0"/>
+          <w:numId w:val="2"/>
+        </w:numPr>
         <w:spacing w:line="360" w:lineRule="auto"/>
       </w:pPr>
       <w:r>
@@ -3889,6 +3958,11 @@
     </w:p>
     <w:p>
       <w:pPr>
+        <w:pStyle w:val="PargrafodaLista"/>
+        <w:numPr>
+          <w:ilvl w:val="0"/>
+          <w:numId w:val="2"/>
+        </w:numPr>
         <w:spacing w:line="360" w:lineRule="auto"/>
       </w:pPr>
       <w:r>
@@ -3897,24 +3971,35 @@
     </w:p>
     <w:p>
       <w:pPr>
-        <w:spacing w:line="360" w:lineRule="auto"/>
-      </w:pPr>
-      <w:r>
+        <w:pStyle w:val="PargrafodaLista"/>
+        <w:numPr>
+          <w:ilvl w:val="0"/>
+          <w:numId w:val="2"/>
+        </w:numPr>
+        <w:spacing w:line="360" w:lineRule="auto"/>
+      </w:pPr>
+      <w:r>
+        <w:lastRenderedPageBreak/>
         <w:t>A empresa irá gerar empregos.</w:t>
       </w:r>
     </w:p>
     <w:p>
       <w:pPr>
-        <w:spacing w:line="360" w:lineRule="auto"/>
-      </w:pPr>
-      <w:r>
-        <w:lastRenderedPageBreak/>
+        <w:pStyle w:val="PargrafodaLista"/>
+        <w:numPr>
+          <w:ilvl w:val="0"/>
+          <w:numId w:val="2"/>
+        </w:numPr>
+        <w:spacing w:line="360" w:lineRule="auto"/>
+      </w:pPr>
+      <w:r>
         <w:t>Atendimento único e especial, com total atenção e transparência com as necessidades do cliente.</w:t>
       </w:r>
     </w:p>
     <w:p>
       <w:pPr>
         <w:pStyle w:val="Ttulo1"/>
+        <w:spacing w:line="360" w:lineRule="auto"/>
       </w:pPr>
       <w:r>
         <w:t xml:space="preserve"> </w:t>
@@ -3928,16 +4013,29 @@
       </w:r>
       <w:bookmarkEnd w:id="13"/>
     </w:p>
-    <w:p/>
+    <w:p>
+      <w:pPr>
+        <w:spacing w:line="360" w:lineRule="auto"/>
+      </w:pPr>
+    </w:p>
     <w:p>
       <w:pPr>
         <w:pStyle w:val="Ttulo2"/>
+        <w:spacing w:line="360" w:lineRule="auto"/>
       </w:pPr>
       <w:r>
         <w:t>Tarefas</w:t>
       </w:r>
     </w:p>
     <w:p>
+      <w:pPr>
+        <w:pStyle w:val="PargrafodaLista"/>
+        <w:numPr>
+          <w:ilvl w:val="0"/>
+          <w:numId w:val="3"/>
+        </w:numPr>
+        <w:spacing w:line="360" w:lineRule="auto"/>
+      </w:pPr>
       <w:r>
         <w:t xml:space="preserve">Checar os limites dos modelos de cada </w:t>
       </w:r>
@@ -3946,6 +4044,14 @@
       </w:r>
     </w:p>
     <w:p>
+      <w:pPr>
+        <w:pStyle w:val="PargrafodaLista"/>
+        <w:numPr>
+          <w:ilvl w:val="0"/>
+          <w:numId w:val="3"/>
+        </w:numPr>
+        <w:spacing w:line="360" w:lineRule="auto"/>
+      </w:pPr>
       <w:r>
         <w:t xml:space="preserve">Efetuar o cadastro no site da </w:t>
       </w:r>
@@ -3954,6 +4060,14 @@
       </w:r>
     </w:p>
     <w:p>
+      <w:pPr>
+        <w:pStyle w:val="PargrafodaLista"/>
+        <w:numPr>
+          <w:ilvl w:val="0"/>
+          <w:numId w:val="3"/>
+        </w:numPr>
+        <w:spacing w:line="360" w:lineRule="auto"/>
+      </w:pPr>
       <w:r>
         <w:t xml:space="preserve">Selecionar a as modificações desejadas na </w:t>
       </w:r>
@@ -3962,6 +4076,14 @@
       </w:r>
     </w:p>
     <w:p>
+      <w:pPr>
+        <w:pStyle w:val="PargrafodaLista"/>
+        <w:numPr>
+          <w:ilvl w:val="0"/>
+          <w:numId w:val="3"/>
+        </w:numPr>
+        <w:spacing w:line="360" w:lineRule="auto"/>
+      </w:pPr>
       <w:r>
         <w:t xml:space="preserve">Agendar um dia e </w:t>
       </w:r>
@@ -3970,6 +4092,14 @@
       </w:r>
     </w:p>
     <w:p>
+      <w:pPr>
+        <w:pStyle w:val="PargrafodaLista"/>
+        <w:numPr>
+          <w:ilvl w:val="0"/>
+          <w:numId w:val="3"/>
+        </w:numPr>
+        <w:spacing w:line="360" w:lineRule="auto"/>
+      </w:pPr>
       <w:r>
         <w:t xml:space="preserve">Selecionar a forma de </w:t>
       </w:r>
@@ -3978,6 +4108,14 @@
       </w:r>
     </w:p>
     <w:p>
+      <w:pPr>
+        <w:pStyle w:val="PargrafodaLista"/>
+        <w:numPr>
+          <w:ilvl w:val="0"/>
+          <w:numId w:val="3"/>
+        </w:numPr>
+        <w:spacing w:line="360" w:lineRule="auto"/>
+      </w:pPr>
       <w:r>
         <w:t xml:space="preserve">Concordar com os termos e com as condições que a lei exige, e por fim finalizar a </w:t>
       </w:r>
@@ -3987,13 +4125,32 @@
     </w:p>
     <w:p>
       <w:pPr>
+        <w:spacing w:line="360" w:lineRule="auto"/>
+      </w:pPr>
+    </w:p>
+    <w:p>
+      <w:pPr>
         <w:pStyle w:val="Ttulo2"/>
+        <w:spacing w:line="360" w:lineRule="auto"/>
       </w:pPr>
       <w:r>
         <w:t>Detalhes</w:t>
       </w:r>
     </w:p>
     <w:p>
+      <w:pPr>
+        <w:spacing w:line="360" w:lineRule="auto"/>
+      </w:pPr>
+    </w:p>
+    <w:p>
+      <w:pPr>
+        <w:pStyle w:val="PargrafodaLista"/>
+        <w:numPr>
+          <w:ilvl w:val="0"/>
+          <w:numId w:val="4"/>
+        </w:numPr>
+        <w:spacing w:line="360" w:lineRule="auto"/>
+      </w:pPr>
       <w:r>
         <w:t>Haverá um layout no qual terá opções de modificação e personalização em que o usuário irá escolher. O layout é no mesmo estilo de montagem de P</w:t>
       </w:r>
@@ -4004,14 +4161,38 @@
         <w:t>.</w:t>
       </w:r>
     </w:p>
-    <w:p/>
-    <w:p>
+    <w:p>
+      <w:pPr>
+        <w:spacing w:line="360" w:lineRule="auto"/>
+      </w:pPr>
+    </w:p>
+    <w:p>
+      <w:pPr>
+        <w:pStyle w:val="PargrafodaLista"/>
+        <w:numPr>
+          <w:ilvl w:val="0"/>
+          <w:numId w:val="4"/>
+        </w:numPr>
+        <w:spacing w:line="360" w:lineRule="auto"/>
+      </w:pPr>
       <w:r>
         <w:t>Haverá uma descrição em cada modificação que dirá se é compatível com o modelo de veículo do usuário e se as peças estão disponíveis no estoque.</w:t>
       </w:r>
     </w:p>
-    <w:p/>
-    <w:p>
+    <w:p>
+      <w:pPr>
+        <w:spacing w:line="360" w:lineRule="auto"/>
+      </w:pPr>
+    </w:p>
+    <w:p>
+      <w:pPr>
+        <w:pStyle w:val="PargrafodaLista"/>
+        <w:numPr>
+          <w:ilvl w:val="0"/>
+          <w:numId w:val="4"/>
+        </w:numPr>
+        <w:spacing w:line="360" w:lineRule="auto"/>
+      </w:pPr>
       <w:r>
         <w:t xml:space="preserve">Acessar o site: </w:t>
       </w:r>
@@ -4025,6 +4206,19 @@
       </w:hyperlink>
     </w:p>
     <w:p>
+      <w:pPr>
+        <w:spacing w:line="360" w:lineRule="auto"/>
+      </w:pPr>
+    </w:p>
+    <w:p>
+      <w:pPr>
+        <w:pStyle w:val="PargrafodaLista"/>
+        <w:numPr>
+          <w:ilvl w:val="0"/>
+          <w:numId w:val="4"/>
+        </w:numPr>
+        <w:spacing w:line="360" w:lineRule="auto"/>
+      </w:pPr>
       <w:r>
         <w:t>Endereço da loja física: Av</w:t>
       </w:r>
@@ -4035,27 +4229,79 @@
         <w:t xml:space="preserve"> Paulista N° 369.</w:t>
       </w:r>
     </w:p>
-    <w:p/>
-    <w:p>
+    <w:p>
+      <w:pPr>
+        <w:spacing w:line="360" w:lineRule="auto"/>
+      </w:pPr>
+    </w:p>
+    <w:p>
+      <w:pPr>
+        <w:pStyle w:val="PargrafodaLista"/>
+        <w:numPr>
+          <w:ilvl w:val="0"/>
+          <w:numId w:val="4"/>
+        </w:numPr>
+        <w:spacing w:line="360" w:lineRule="auto"/>
+      </w:pPr>
       <w:r>
         <w:t>Selecionar dia e horário disponível em nossa agenda.</w:t>
       </w:r>
     </w:p>
-    <w:p/>
-    <w:p>
-      <w:r>
+    <w:p>
+      <w:pPr>
+        <w:spacing w:line="360" w:lineRule="auto"/>
+      </w:pPr>
+    </w:p>
+    <w:p>
+      <w:pPr>
+        <w:pStyle w:val="PargrafodaLista"/>
+        <w:numPr>
+          <w:ilvl w:val="0"/>
+          <w:numId w:val="4"/>
+        </w:numPr>
+        <w:spacing w:line="360" w:lineRule="auto"/>
+      </w:pPr>
+      <w:r>
+        <w:lastRenderedPageBreak/>
         <w:t>Selecionar a melhor forma de pagamento disponível para você.</w:t>
       </w:r>
     </w:p>
-    <w:p/>
-    <w:p>
+    <w:p>
+      <w:pPr>
+        <w:spacing w:line="360" w:lineRule="auto"/>
+      </w:pPr>
+    </w:p>
+    <w:p>
+      <w:pPr>
+        <w:pStyle w:val="PargrafodaLista"/>
+        <w:numPr>
+          <w:ilvl w:val="0"/>
+          <w:numId w:val="4"/>
+        </w:numPr>
+        <w:spacing w:line="360" w:lineRule="auto"/>
+      </w:pPr>
       <w:r>
         <w:t>Ler os termos que descrevem as normas a serem seguidas por lei nas modificações (restrições/limites) e confirmar sua compra.</w:t>
       </w:r>
     </w:p>
-    <w:p/>
-    <w:p>
-      <w:pPr>
+    <w:p>
+      <w:pPr>
+        <w:spacing w:line="360" w:lineRule="auto"/>
+      </w:pPr>
+    </w:p>
+    <w:p>
+      <w:pPr>
+        <w:spacing w:line="360" w:lineRule="auto"/>
+      </w:pPr>
+    </w:p>
+    <w:p>
+      <w:pPr>
+        <w:spacing w:line="360" w:lineRule="auto"/>
+      </w:pPr>
+    </w:p>
+    <w:p>
+      <w:pPr>
+        <w:spacing w:line="360" w:lineRule="auto"/>
         <w:rPr>
           <w:b/>
           <w:bCs/>
@@ -4077,16 +4323,40 @@
       </w:r>
     </w:p>
     <w:p>
+      <w:pPr>
+        <w:pStyle w:val="PargrafodaLista"/>
+        <w:numPr>
+          <w:ilvl w:val="0"/>
+          <w:numId w:val="5"/>
+        </w:numPr>
+        <w:spacing w:line="360" w:lineRule="auto"/>
+      </w:pPr>
       <w:r>
         <w:t>Problemas de compatibilidade com o modelo do veículo na sua modificação</w:t>
       </w:r>
     </w:p>
     <w:p>
+      <w:pPr>
+        <w:pStyle w:val="PargrafodaLista"/>
+        <w:numPr>
+          <w:ilvl w:val="0"/>
+          <w:numId w:val="5"/>
+        </w:numPr>
+        <w:spacing w:line="360" w:lineRule="auto"/>
+      </w:pPr>
       <w:r>
         <w:t>Problemas com a burocracia, regulações, restrições etc.</w:t>
       </w:r>
     </w:p>
     <w:p>
+      <w:pPr>
+        <w:pStyle w:val="PargrafodaLista"/>
+        <w:numPr>
+          <w:ilvl w:val="0"/>
+          <w:numId w:val="5"/>
+        </w:numPr>
+        <w:spacing w:line="360" w:lineRule="auto"/>
+      </w:pPr>
       <w:r>
         <w:t xml:space="preserve">O site sair do ar por problemas técnicos e a loja se encontrar </w:t>
       </w:r>
@@ -4095,360 +4365,611 @@
       </w:r>
     </w:p>
     <w:p>
+      <w:pPr>
+        <w:pStyle w:val="PargrafodaLista"/>
+        <w:numPr>
+          <w:ilvl w:val="0"/>
+          <w:numId w:val="5"/>
+        </w:numPr>
+        <w:spacing w:line="360" w:lineRule="auto"/>
+      </w:pPr>
+      <w:r>
+        <w:t xml:space="preserve">A customização ou peça desejada a ser implementada no veículo não estar disponível no momento, ou não corresponder </w:t>
+      </w:r>
+      <w:r>
+        <w:t>às</w:t>
+      </w:r>
+      <w:r>
+        <w:t xml:space="preserve"> expectativas do </w:t>
+      </w:r>
+      <w:r>
+        <w:t>cliente.</w:t>
+      </w:r>
+    </w:p>
+    <w:p>
+      <w:pPr>
+        <w:pStyle w:val="PargrafodaLista"/>
+        <w:numPr>
+          <w:ilvl w:val="0"/>
+          <w:numId w:val="5"/>
+        </w:numPr>
+        <w:spacing w:line="360" w:lineRule="auto"/>
+      </w:pPr>
+      <w:r>
+        <w:t>Pode haver atraso ou não comparecimento do cliente a loja, prejudicando toda a logística da empresa, pois irá atrasar outros pedidos e tendo que remarcar o agendamento</w:t>
+      </w:r>
+      <w:r>
+        <w:t>.</w:t>
+      </w:r>
+    </w:p>
+    <w:p>
+      <w:pPr>
+        <w:pStyle w:val="PargrafodaLista"/>
+        <w:numPr>
+          <w:ilvl w:val="0"/>
+          <w:numId w:val="5"/>
+        </w:numPr>
+        <w:spacing w:line="360" w:lineRule="auto"/>
+      </w:pPr>
+      <w:r>
+        <w:t>Pode não haver o método de pagamento desejado</w:t>
+      </w:r>
+      <w:r>
+        <w:t>.</w:t>
+      </w:r>
+    </w:p>
+    <w:p>
+      <w:pPr>
+        <w:pStyle w:val="PargrafodaLista"/>
+        <w:numPr>
+          <w:ilvl w:val="0"/>
+          <w:numId w:val="5"/>
+        </w:numPr>
+        <w:spacing w:line="360" w:lineRule="auto"/>
+      </w:pPr>
+      <w:r>
+        <w:t>Termos e condições muito complexos e extensos de difícil compreensão para indivíduos mais leigos e menos estudados</w:t>
+      </w:r>
+      <w:r>
+        <w:t>.</w:t>
+      </w:r>
+    </w:p>
+    <w:p>
+      <w:pPr>
+        <w:pStyle w:val="PargrafodaLista"/>
+        <w:numPr>
+          <w:ilvl w:val="0"/>
+          <w:numId w:val="5"/>
+        </w:numPr>
+        <w:spacing w:line="360" w:lineRule="auto"/>
+      </w:pPr>
+      <w:r>
+        <w:t>O cliente não ter condição financeira de adquirir a medicação/ peça desejada.</w:t>
+      </w:r>
+    </w:p>
+    <w:p>
+      <w:pPr>
+        <w:spacing w:line="360" w:lineRule="auto"/>
+      </w:pPr>
+    </w:p>
+    <w:p>
+      <w:pPr>
+        <w:pStyle w:val="Ttulo1"/>
+        <w:spacing w:line="360" w:lineRule="auto"/>
+      </w:pPr>
+      <w:r>
+        <w:t xml:space="preserve"> </w:t>
+      </w:r>
+      <w:bookmarkStart w:id="14" w:name="_Toc116128415"/>
+      <w:r>
+        <w:t>Storyboard</w:t>
+      </w:r>
+      <w:bookmarkEnd w:id="14"/>
+    </w:p>
+    <w:p>
+      <w:pPr>
+        <w:spacing w:line="360" w:lineRule="auto"/>
+      </w:pPr>
+    </w:p>
+    <w:p>
+      <w:pPr>
+        <w:spacing w:line="360" w:lineRule="auto"/>
+      </w:pPr>
+      <w:r>
+        <w:t>1.</w:t>
+      </w:r>
+      <w:r>
+        <w:t xml:space="preserve"> </w:t>
+      </w:r>
+      <w:r>
+        <w:t>Cliente insatisfeito com seu carro feio e sem graça.</w:t>
+      </w:r>
+    </w:p>
+    <w:p>
+      <w:pPr>
+        <w:spacing w:line="360" w:lineRule="auto"/>
+      </w:pPr>
+      <w:r>
+        <w:t>2.</w:t>
+      </w:r>
+      <w:r>
+        <w:t xml:space="preserve"> </w:t>
+      </w:r>
+      <w:r>
+        <w:t xml:space="preserve">Amigo de Jorge e funcionário da </w:t>
+      </w:r>
+      <w:r>
+        <w:t>Turn Motors</w:t>
+      </w:r>
+      <w:r>
+        <w:t xml:space="preserve"> recomenda que ele visite o site da oficina.</w:t>
+      </w:r>
+    </w:p>
+    <w:p>
+      <w:pPr>
+        <w:spacing w:line="360" w:lineRule="auto"/>
+      </w:pPr>
+      <w:r>
+        <w:t>3.</w:t>
+      </w:r>
+      <w:r>
+        <w:t xml:space="preserve"> </w:t>
+      </w:r>
+      <w:r>
+        <w:t>Jorge então acessa o site e se surpreende com a variedade de opções de customização de veículos e seu preço acessível.</w:t>
+      </w:r>
+    </w:p>
+    <w:p>
+      <w:pPr>
+        <w:spacing w:line="360" w:lineRule="auto"/>
+      </w:pPr>
       <w:r>
         <w:lastRenderedPageBreak/>
-        <w:t xml:space="preserve">A customização ou peça desejada a ser implementada no veículo não estar disponível no momento, ou não corresponder </w:t>
-      </w:r>
-      <w:r>
-        <w:t>às</w:t>
-      </w:r>
-      <w:r>
-        <w:t xml:space="preserve"> expectativas do </w:t>
-      </w:r>
-      <w:r>
-        <w:t>cliente.</w:t>
-      </w:r>
-    </w:p>
-    <w:p>
-      <w:r>
-        <w:t>Pode haver atraso ou não comparecimento do cliente a loja, prejudicando toda a logística da empresa, pois irá atrasar outros pedidos e tendo que remarcar o agendamento</w:t>
+        <w:t>4.</w:t>
+      </w:r>
+      <w:r>
+        <w:t xml:space="preserve"> </w:t>
+      </w:r>
+      <w:r>
+        <w:t>Então ele escolhe todas as alterações desejadas pelo site através de um layout didático e agenda seu atendimento.</w:t>
+      </w:r>
+    </w:p>
+    <w:p>
+      <w:pPr>
+        <w:spacing w:line="360" w:lineRule="auto"/>
+      </w:pPr>
+      <w:r>
+        <w:t>5.</w:t>
+      </w:r>
+      <w:r>
+        <w:t xml:space="preserve"> </w:t>
+      </w:r>
+      <w:r>
+        <w:t>Chega o dia de levar o carro para a oficina. Onde os funcionários super atenciosos fazem toda a modificação que foi pedida.</w:t>
+      </w:r>
+    </w:p>
+    <w:p>
+      <w:pPr>
+        <w:spacing w:line="360" w:lineRule="auto"/>
+      </w:pPr>
+      <w:r>
+        <w:t>6.</w:t>
+      </w:r>
+      <w:r>
+        <w:t xml:space="preserve"> </w:t>
+      </w:r>
+      <w:r>
+        <w:t xml:space="preserve">Por fim o carro é finalizado, Jorge fica </w:t>
+      </w:r>
+      <w:r>
+        <w:t>feliz</w:t>
+      </w:r>
+      <w:r>
+        <w:t xml:space="preserve"> por ter suas expectativas realizadas</w:t>
       </w:r>
       <w:r>
         <w:t>.</w:t>
       </w:r>
     </w:p>
     <w:p>
-      <w:r>
-        <w:t>Pode não haver o método de pagamento desejado</w:t>
+      <w:pPr>
+        <w:pStyle w:val="Ttulo1"/>
+        <w:spacing w:line="360" w:lineRule="auto"/>
+      </w:pPr>
+      <w:r>
+        <w:t xml:space="preserve"> </w:t>
+      </w:r>
+      <w:bookmarkStart w:id="15" w:name="_Toc116128416"/>
+      <w:r>
+        <w:t>Mapa de visibilidade</w:t>
+      </w:r>
+      <w:bookmarkEnd w:id="15"/>
+    </w:p>
+    <w:p>
+      <w:pPr>
+        <w:spacing w:line="360" w:lineRule="auto"/>
+      </w:pPr>
+    </w:p>
+    <w:p>
+      <w:pPr>
+        <w:pStyle w:val="Ttulo2"/>
+        <w:spacing w:line="360" w:lineRule="auto"/>
+      </w:pPr>
+      <w:r>
+        <w:t>Público-alvo</w:t>
+      </w:r>
+    </w:p>
+    <w:p>
+      <w:pPr>
+        <w:spacing w:line="360" w:lineRule="auto"/>
+      </w:pPr>
+      <w:r>
+        <w:t>Jorge (classe média baixa, 25 – 45 anos).</w:t>
+      </w:r>
+    </w:p>
+    <w:p>
+      <w:pPr>
+        <w:pStyle w:val="Ttulo2"/>
+        <w:spacing w:line="360" w:lineRule="auto"/>
+      </w:pPr>
+      <w:r>
+        <w:t>Objetivos</w:t>
+      </w:r>
+    </w:p>
+    <w:p>
+      <w:pPr>
+        <w:pStyle w:val="PargrafodaLista"/>
+        <w:numPr>
+          <w:ilvl w:val="0"/>
+          <w:numId w:val="6"/>
+        </w:numPr>
+        <w:spacing w:line="360" w:lineRule="auto"/>
+      </w:pPr>
+      <w:r>
+        <w:t>Querer personalizar, consertar, melhorar e aprimorar seu automóvel.</w:t>
+      </w:r>
+    </w:p>
+    <w:p>
+      <w:pPr>
+        <w:pStyle w:val="PargrafodaLista"/>
+        <w:numPr>
+          <w:ilvl w:val="0"/>
+          <w:numId w:val="6"/>
+        </w:numPr>
+        <w:spacing w:line="360" w:lineRule="auto"/>
+      </w:pPr>
+      <w:r>
+        <w:t>Oferecer conforto, estilizar o veículo do cliente e por fim obter satisfação do mesmo com o nosso trabalho.</w:t>
+      </w:r>
+    </w:p>
+    <w:p>
+      <w:pPr>
+        <w:pStyle w:val="PargrafodaLista"/>
+        <w:numPr>
+          <w:ilvl w:val="0"/>
+          <w:numId w:val="6"/>
+        </w:numPr>
+        <w:spacing w:line="360" w:lineRule="auto"/>
+      </w:pPr>
+      <w:r>
+        <w:t>Auxiliá-lo com a burocracia e customização.</w:t>
+      </w:r>
+    </w:p>
+    <w:p>
+      <w:pPr>
+        <w:pStyle w:val="PargrafodaLista"/>
+        <w:numPr>
+          <w:ilvl w:val="0"/>
+          <w:numId w:val="6"/>
+        </w:numPr>
+        <w:spacing w:line="360" w:lineRule="auto"/>
+      </w:pPr>
+      <w:r>
+        <w:t>Ter um preço justo e ofertas/ promoções recorrentes.</w:t>
+      </w:r>
+    </w:p>
+    <w:p>
+      <w:pPr>
+        <w:pStyle w:val="PargrafodaLista"/>
+        <w:numPr>
+          <w:ilvl w:val="0"/>
+          <w:numId w:val="6"/>
+        </w:numPr>
+        <w:spacing w:line="360" w:lineRule="auto"/>
+      </w:pPr>
+      <w:r>
+        <w:t xml:space="preserve">Tornar seu veículo único de acordo com a personalidade e subjetividade do cliente e por fim aumentar a confiança </w:t>
+      </w:r>
+      <w:r>
+        <w:t>dele</w:t>
       </w:r>
       <w:r>
         <w:t>.</w:t>
       </w:r>
     </w:p>
     <w:p>
-      <w:r>
-        <w:t>Termos e condições muito complexos e extensos de difícil compreensão para indivíduos mais leigos e menos estudados</w:t>
+      <w:pPr>
+        <w:pStyle w:val="Ttulo2"/>
+        <w:spacing w:line="360" w:lineRule="auto"/>
+      </w:pPr>
+      <w:r>
+        <w:t>Necessidades</w:t>
+      </w:r>
+    </w:p>
+    <w:p>
+      <w:pPr>
+        <w:pStyle w:val="PargrafodaLista"/>
+        <w:numPr>
+          <w:ilvl w:val="0"/>
+          <w:numId w:val="7"/>
+        </w:numPr>
+        <w:spacing w:line="360" w:lineRule="auto"/>
+      </w:pPr>
+      <w:r>
+        <w:t>Entendimento básico da parte burocrática e das regulações.</w:t>
+      </w:r>
+    </w:p>
+    <w:p>
+      <w:pPr>
+        <w:pStyle w:val="PargrafodaLista"/>
+        <w:numPr>
+          <w:ilvl w:val="0"/>
+          <w:numId w:val="7"/>
+        </w:numPr>
+        <w:spacing w:line="360" w:lineRule="auto"/>
+      </w:pPr>
+      <w:r>
+        <w:t>Condição de pagar pelo serviço.</w:t>
+      </w:r>
+    </w:p>
+    <w:p>
+      <w:pPr>
+        <w:pStyle w:val="PargrafodaLista"/>
+        <w:numPr>
+          <w:ilvl w:val="0"/>
+          <w:numId w:val="7"/>
+        </w:numPr>
+        <w:spacing w:line="360" w:lineRule="auto"/>
+      </w:pPr>
+      <w:r>
+        <w:t>Um conhecimento básico sobre como funciona a customização de veículos.</w:t>
+      </w:r>
+    </w:p>
+    <w:p>
+      <w:pPr>
+        <w:pStyle w:val="PargrafodaLista"/>
+        <w:numPr>
+          <w:ilvl w:val="0"/>
+          <w:numId w:val="7"/>
+        </w:numPr>
+        <w:spacing w:line="360" w:lineRule="auto"/>
+      </w:pPr>
+      <w:r>
+        <w:t>Ter toda a documentação do veículo em ordem e habilitação para dirigir.</w:t>
+      </w:r>
+    </w:p>
+    <w:p>
+      <w:pPr>
+        <w:pStyle w:val="PargrafodaLista"/>
+        <w:numPr>
+          <w:ilvl w:val="0"/>
+          <w:numId w:val="7"/>
+        </w:numPr>
+        <w:spacing w:line="360" w:lineRule="auto"/>
+      </w:pPr>
+      <w:r>
+        <w:t>Necessário o conhecimento das limitações de customização estabelecidos por lei.</w:t>
+      </w:r>
+    </w:p>
+    <w:p>
+      <w:pPr>
+        <w:pStyle w:val="PargrafodaLista"/>
+        <w:numPr>
+          <w:ilvl w:val="0"/>
+          <w:numId w:val="7"/>
+        </w:numPr>
+        <w:spacing w:line="360" w:lineRule="auto"/>
+      </w:pPr>
+      <w:r>
+        <w:t>Ter o conserto do carro em dia.</w:t>
+      </w:r>
+    </w:p>
+    <w:p>
+      <w:pPr>
+        <w:pStyle w:val="PargrafodaLista"/>
+        <w:numPr>
+          <w:ilvl w:val="0"/>
+          <w:numId w:val="7"/>
+        </w:numPr>
+        <w:spacing w:line="360" w:lineRule="auto"/>
+      </w:pPr>
+      <w:r>
+        <w:t xml:space="preserve">Verificar se o custo </w:t>
+      </w:r>
+      <w:r>
+        <w:t>das customizações</w:t>
+      </w:r>
+      <w:r>
+        <w:t xml:space="preserve"> está dentro do seu orçamento.</w:t>
+      </w:r>
+    </w:p>
+    <w:p>
+      <w:pPr>
+        <w:pStyle w:val="PargrafodaLista"/>
+        <w:numPr>
+          <w:ilvl w:val="0"/>
+          <w:numId w:val="7"/>
+        </w:numPr>
+        <w:spacing w:line="360" w:lineRule="auto"/>
+      </w:pPr>
+      <w:r>
+        <w:t>Reconhecer os limites do seu modelo de carro.</w:t>
+      </w:r>
+    </w:p>
+    <w:p>
+      <w:pPr>
+        <w:pStyle w:val="Ttulo2"/>
+        <w:spacing w:line="360" w:lineRule="auto"/>
+      </w:pPr>
+      <w:r>
+        <w:t>Tarefas</w:t>
+      </w:r>
+    </w:p>
+    <w:p>
+      <w:pPr>
+        <w:spacing w:line="360" w:lineRule="auto"/>
+      </w:pPr>
+      <w:r>
+        <w:t>Registrar-se no nosso site, concordar com termos de licença do nosso site. Escolher as modificações desejadas, apresentar a documentação do veículo, ler as restrições e regras a serem seguidas, que estarão todas contidas no site de maneira didática.</w:t>
+      </w:r>
+    </w:p>
+    <w:p>
+      <w:pPr>
+        <w:pStyle w:val="Ttulo2"/>
+        <w:spacing w:line="360" w:lineRule="auto"/>
+      </w:pPr>
+      <w:r>
+        <w:lastRenderedPageBreak/>
+        <w:t>Dores</w:t>
+      </w:r>
+    </w:p>
+    <w:p>
+      <w:pPr>
+        <w:pStyle w:val="PargrafodaLista"/>
+        <w:numPr>
+          <w:ilvl w:val="0"/>
+          <w:numId w:val="8"/>
+        </w:numPr>
+        <w:spacing w:line="360" w:lineRule="auto"/>
+      </w:pPr>
+      <w:r>
+        <w:t>As customizações desejadas estarem fora do orçamento.</w:t>
+      </w:r>
+    </w:p>
+    <w:p>
+      <w:pPr>
+        <w:pStyle w:val="PargrafodaLista"/>
+        <w:numPr>
+          <w:ilvl w:val="0"/>
+          <w:numId w:val="8"/>
+        </w:numPr>
+        <w:spacing w:line="360" w:lineRule="auto"/>
+      </w:pPr>
+      <w:r>
+        <w:t>Muita burocracia.</w:t>
+      </w:r>
+    </w:p>
+    <w:p>
+      <w:pPr>
+        <w:pStyle w:val="PargrafodaLista"/>
+        <w:numPr>
+          <w:ilvl w:val="0"/>
+          <w:numId w:val="8"/>
+        </w:numPr>
+        <w:spacing w:line="360" w:lineRule="auto"/>
+      </w:pPr>
+      <w:r>
+        <w:t>Limitações na personalização.</w:t>
+      </w:r>
+    </w:p>
+    <w:p>
+      <w:pPr>
+        <w:pStyle w:val="PargrafodaLista"/>
+        <w:numPr>
+          <w:ilvl w:val="0"/>
+          <w:numId w:val="8"/>
+        </w:numPr>
+        <w:spacing w:line="360" w:lineRule="auto"/>
+      </w:pPr>
+      <w:r>
+        <w:t>Prejudicar a vida útil do carro se for uma modificação muito pesada.</w:t>
+      </w:r>
+    </w:p>
+    <w:p>
+      <w:pPr>
+        <w:pStyle w:val="PargrafodaLista"/>
+        <w:numPr>
+          <w:ilvl w:val="0"/>
+          <w:numId w:val="8"/>
+        </w:numPr>
+        <w:spacing w:line="360" w:lineRule="auto"/>
+      </w:pPr>
+      <w:r>
+        <w:t>Não atendimento as expectativas do cliente.</w:t>
+      </w:r>
+    </w:p>
+    <w:p>
+      <w:pPr>
+        <w:pStyle w:val="PargrafodaLista"/>
+        <w:numPr>
+          <w:ilvl w:val="0"/>
+          <w:numId w:val="8"/>
+        </w:numPr>
+        <w:spacing w:line="360" w:lineRule="auto"/>
+      </w:pPr>
+      <w:r>
+        <w:t>Falta de condição financeira.</w:t>
+      </w:r>
+    </w:p>
+    <w:p>
+      <w:pPr>
+        <w:pStyle w:val="PargrafodaLista"/>
+        <w:numPr>
+          <w:ilvl w:val="0"/>
+          <w:numId w:val="8"/>
+        </w:numPr>
+        <w:spacing w:line="360" w:lineRule="auto"/>
+      </w:pPr>
+      <w:r>
+        <w:t xml:space="preserve">Cliente ignorante/sem conhecimento e </w:t>
+      </w:r>
+      <w:r>
+        <w:t>mal-educado</w:t>
       </w:r>
       <w:r>
         <w:t>.</w:t>
       </w:r>
     </w:p>
     <w:p>
-      <w:r>
-        <w:t>O cliente não ter condição financeira de adquirir a medicação/ peça desejada.</w:t>
-      </w:r>
-    </w:p>
-    <w:p/>
+      <w:pPr>
+        <w:pStyle w:val="PargrafodaLista"/>
+        <w:numPr>
+          <w:ilvl w:val="0"/>
+          <w:numId w:val="8"/>
+        </w:numPr>
+        <w:spacing w:line="360" w:lineRule="auto"/>
+      </w:pPr>
+      <w:r>
+        <w:t>Problemas com a lei.</w:t>
+      </w:r>
+    </w:p>
     <w:p>
       <w:pPr>
         <w:pStyle w:val="Ttulo1"/>
+        <w:spacing w:line="360" w:lineRule="auto"/>
       </w:pPr>
       <w:r>
         <w:t xml:space="preserve"> </w:t>
       </w:r>
-      <w:bookmarkStart w:id="14" w:name="_Toc116128415"/>
-      <w:r>
-        <w:t>Storyboard</w:t>
-      </w:r>
-      <w:bookmarkEnd w:id="14"/>
-    </w:p>
-    <w:p>
-      <w:pPr>
-        <w:spacing w:line="360" w:lineRule="auto"/>
-      </w:pPr>
-      <w:r>
-        <w:t>1.Cliente insatisfeito com seu carro feio e sem graça.</w:t>
-      </w:r>
-    </w:p>
-    <w:p>
-      <w:pPr>
-        <w:spacing w:line="360" w:lineRule="auto"/>
-      </w:pPr>
-      <w:r>
-        <w:t xml:space="preserve">2.Amigo de Jorge e funcionário da </w:t>
-      </w:r>
-      <w:r>
-        <w:t>Turn Motors</w:t>
-      </w:r>
-      <w:r>
-        <w:t xml:space="preserve"> recomenda que ele visite o site da oficina.</w:t>
-      </w:r>
-    </w:p>
-    <w:p>
-      <w:pPr>
-        <w:spacing w:line="360" w:lineRule="auto"/>
-      </w:pPr>
-      <w:r>
-        <w:t>3.Jorge então acessa o site e se surpreende com a variedade de opções de customização de veículos e seu preço acessível.</w:t>
-      </w:r>
-    </w:p>
-    <w:p>
-      <w:pPr>
-        <w:spacing w:line="360" w:lineRule="auto"/>
-      </w:pPr>
-      <w:r>
-        <w:t>4.</w:t>
-      </w:r>
-      <w:r>
-        <w:t>Então ele escolhe todas as alterações desejadas pelo site através de um layout didático e agenda seu atendimento.</w:t>
-      </w:r>
-    </w:p>
-    <w:p>
-      <w:pPr>
-        <w:spacing w:line="360" w:lineRule="auto"/>
-      </w:pPr>
-      <w:r>
-        <w:t>5.</w:t>
-      </w:r>
-      <w:r>
-        <w:t>Chega o dia de levar o carro para a oficina. Onde os funcionários super atenciosos fazem toda a modificação que foi pedida.</w:t>
-      </w:r>
-    </w:p>
-    <w:p>
-      <w:pPr>
-        <w:spacing w:line="360" w:lineRule="auto"/>
-      </w:pPr>
-      <w:r>
-        <w:t>6.</w:t>
-      </w:r>
-      <w:r>
-        <w:t xml:space="preserve">Por fim o carro é finalizado, Jorge fica </w:t>
-      </w:r>
-      <w:r>
-        <w:t>feliz</w:t>
-      </w:r>
-      <w:r>
-        <w:t xml:space="preserve"> por ter suas expectativas realizadas e consegue finalmente conquistar a morena.</w:t>
-      </w:r>
+      <w:bookmarkStart w:id="16" w:name="_Toc116128422"/>
+      <w:r>
+        <w:t>V</w:t>
+      </w:r>
+      <w:r>
+        <w:t>inheta das grandes ideias</w:t>
+      </w:r>
+      <w:bookmarkEnd w:id="16"/>
     </w:p>
     <w:p>
       <w:pPr>
         <w:pStyle w:val="Ttulo1"/>
-      </w:pPr>
-      <w:r>
-        <w:t xml:space="preserve"> </w:t>
-      </w:r>
-      <w:bookmarkStart w:id="15" w:name="_Toc116128416"/>
-      <w:r>
-        <w:t>Mapa de visibilidade</w:t>
-      </w:r>
-      <w:bookmarkEnd w:id="15"/>
-    </w:p>
-    <w:p/>
-    <w:p>
-      <w:pPr>
-        <w:pStyle w:val="Ttulo2"/>
-      </w:pPr>
-      <w:r>
-        <w:t>Público-alvo</w:t>
-      </w:r>
-    </w:p>
-    <w:p>
-      <w:r>
-        <w:t>Jorge (classe média baixa, 25 – 45 anos).</w:t>
-      </w:r>
-    </w:p>
-    <w:p>
-      <w:pPr>
-        <w:pStyle w:val="Ttulo2"/>
-      </w:pPr>
-      <w:r>
-        <w:t>Objetivos</w:t>
-      </w:r>
-    </w:p>
-    <w:p>
-      <w:r>
-        <w:t>Querer personalizar, consertar, melhorar e aprimorar seu automóvel.</w:t>
-      </w:r>
-    </w:p>
-    <w:p>
-      <w:r>
-        <w:t>Oferecer conforto, estilizar o veículo do cliente e por fim obter satisfação do mesmo com o nosso trabalho.</w:t>
-      </w:r>
-    </w:p>
-    <w:p>
-      <w:r>
-        <w:t>Auxiliá-lo com a burocracia e customização.</w:t>
-      </w:r>
-    </w:p>
-    <w:p>
-      <w:r>
-        <w:t>Ter um preço justo e ofertas/ promoções recorrentes.</w:t>
-      </w:r>
-    </w:p>
-    <w:p>
-      <w:r>
-        <w:t xml:space="preserve">Tornar seu veículo único de acordo com a personalidade e subjetividade do cliente e por fim aumentar a confiança </w:t>
-      </w:r>
-      <w:r>
-        <w:t>dele</w:t>
-      </w:r>
-      <w:r>
-        <w:t>.</w:t>
-      </w:r>
-    </w:p>
-    <w:p>
-      <w:pPr>
-        <w:pStyle w:val="Ttulo2"/>
-      </w:pPr>
-      <w:r>
-        <w:lastRenderedPageBreak/>
-        <w:t>Necessidades</w:t>
-      </w:r>
-    </w:p>
-    <w:p>
-      <w:r>
-        <w:t>Entendimento básico da parte burocrática e das regulações.</w:t>
-      </w:r>
-    </w:p>
-    <w:p>
-      <w:r>
-        <w:t>Condição de pagar pelo serviço.</w:t>
-      </w:r>
-    </w:p>
-    <w:p>
-      <w:r>
-        <w:t>Um conhecimento básico sobre como funciona a customização de veículos.</w:t>
-      </w:r>
-    </w:p>
-    <w:p>
-      <w:r>
-        <w:t>Ter toda a documentação do veículo em ordem e habilitação para dirigir.</w:t>
-      </w:r>
-    </w:p>
-    <w:p>
-      <w:r>
-        <w:t>Necessário o conhecimento das limitações de customização estabelecidos por lei.</w:t>
-      </w:r>
-    </w:p>
-    <w:p>
-      <w:r>
-        <w:t>Ter o conserto do carro em dia.</w:t>
-      </w:r>
-    </w:p>
-    <w:p>
-      <w:r>
-        <w:t xml:space="preserve">Verificar se o custo </w:t>
-      </w:r>
-      <w:proofErr w:type="gramStart"/>
-      <w:r>
-        <w:t>das customização</w:t>
-      </w:r>
-      <w:proofErr w:type="gramEnd"/>
-      <w:r>
-        <w:t xml:space="preserve"> está dentro do seu orçamento.</w:t>
-      </w:r>
-    </w:p>
-    <w:p>
-      <w:r>
-        <w:t>Reconhecer os limites do seu modelo de carro.</w:t>
-      </w:r>
-    </w:p>
-    <w:p>
-      <w:pPr>
-        <w:pStyle w:val="Ttulo2"/>
-      </w:pPr>
-      <w:r>
-        <w:t>Tarefas</w:t>
-      </w:r>
-    </w:p>
-    <w:p>
-      <w:r>
-        <w:t>Registrar-se no nosso site, concordar com termos de licença do nosso site. Escolher as modificações desejadas, apresentar a documentação do veículo, ler as restrições e regras a serem seguidas, que estarão todas contidas no site de maneira didática.</w:t>
-      </w:r>
-    </w:p>
-    <w:p>
-      <w:pPr>
-        <w:pStyle w:val="Ttulo2"/>
-      </w:pPr>
-      <w:r>
-        <w:t>Dores</w:t>
-      </w:r>
-    </w:p>
-    <w:p>
-      <w:r>
-        <w:t>As customizações desejadas estarem fora do orçamento.</w:t>
-      </w:r>
-    </w:p>
-    <w:p>
-      <w:r>
-        <w:t>Muita burocracia.</w:t>
-      </w:r>
-    </w:p>
-    <w:p>
-      <w:r>
-        <w:t>Limitações na personalização.</w:t>
-      </w:r>
-    </w:p>
-    <w:p>
-      <w:r>
-        <w:t>Prejudicar a vida útil do carro se for uma modificação muito pesada.</w:t>
-      </w:r>
-    </w:p>
-    <w:p>
-      <w:r>
-        <w:t>Não atendimento as expectativas do cliente.</w:t>
-      </w:r>
-    </w:p>
-    <w:p>
-      <w:r>
-        <w:t>Falta de condição financeira.</w:t>
-      </w:r>
-    </w:p>
-    <w:p>
-      <w:r>
-        <w:t xml:space="preserve">Cliente ignorante/sem conhecimento e </w:t>
-      </w:r>
-      <w:r>
-        <w:t>mal-educado</w:t>
-      </w:r>
-      <w:r>
-        <w:t>.</w:t>
-      </w:r>
-    </w:p>
-    <w:p>
-      <w:r>
-        <w:t>Problemas com a lei.</w:t>
-      </w:r>
-    </w:p>
-    <w:p>
-      <w:pPr>
-        <w:pStyle w:val="Ttulo1"/>
-      </w:pPr>
-      <w:r>
-        <w:t xml:space="preserve"> </w:t>
-      </w:r>
-      <w:bookmarkStart w:id="16" w:name="_Toc116128422"/>
-      <w:r>
-        <w:t>V</w:t>
-      </w:r>
-      <w:r>
-        <w:t>inheta das grandes ideias</w:t>
-      </w:r>
-      <w:bookmarkEnd w:id="16"/>
-    </w:p>
-    <w:p>
-      <w:pPr>
-        <w:pStyle w:val="Ttulo1"/>
-      </w:pPr>
-      <w:bookmarkStart w:id="17" w:name="_Toc116128423"/>
-      <w:r>
-        <w:t>P</w:t>
-      </w:r>
-      <w:r>
-        <w:t>rojeção de mercado</w:t>
+        <w:spacing w:line="360" w:lineRule="auto"/>
+      </w:pPr>
+      <w:bookmarkStart w:id="17" w:name="_Toc116128424"/>
+      <w:r>
+        <w:t>Fontes de Pesquisa</w:t>
       </w:r>
       <w:bookmarkEnd w:id="17"/>
-    </w:p>
-    <w:p>
-      <w:pPr>
-        <w:pStyle w:val="Ttulo1"/>
-      </w:pPr>
-      <w:bookmarkStart w:id="18" w:name="_Toc116128424"/>
-      <w:r>
-        <w:t>Fontes de Pesquisa</w:t>
-      </w:r>
-      <w:bookmarkEnd w:id="18"/>
     </w:p>
     <w:p>
       <w:pPr>
@@ -4546,6 +5067,345 @@
 <file path=word/numbering.xml><?xml version="1.0" encoding="utf-8"?>
 <w:numbering xmlns:wpc="http://schemas.microsoft.com/office/word/2010/wordprocessingCanvas" xmlns:cx="http://schemas.microsoft.com/office/drawing/2014/chartex" xmlns:cx1="http://schemas.microsoft.com/office/drawing/2015/9/8/chartex" xmlns:cx2="http://schemas.microsoft.com/office/drawing/2015/10/21/chartex" xmlns:cx3="http://schemas.microsoft.com/office/drawing/2016/5/9/chartex" xmlns:cx4="http://schemas.microsoft.com/office/drawing/2016/5/10/chartex" xmlns:cx5="http://schemas.microsoft.com/office/drawing/2016/5/11/chartex" xmlns:cx6="http://schemas.microsoft.com/office/drawing/2016/5/12/chartex" xmlns:cx7="http://schemas.microsoft.com/office/drawing/2016/5/13/chartex" xmlns:cx8="http://schemas.microsoft.com/office/drawing/2016/5/14/chartex" xmlns:mc="http://schemas.openxmlformats.org/markup-compatibility/2006" xmlns:aink="http://schemas.microsoft.com/office/drawing/2016/ink" xmlns:am3d="http://schemas.microsoft.com/office/drawing/2017/model3d" xmlns:o="urn:schemas-microsoft-com:office:office" xmlns:oel="http://schemas.microsoft.com/office/2019/extlst" xmlns:r="http://schemas.openxmlformats.org/officeDocument/2006/relationships" xmlns:m="http://schemas.openxmlformats.org/officeDocument/2006/math" xmlns:v="urn:schemas-microsoft-com:vml" xmlns:wp14="http://schemas.microsoft.com/office/word/2010/wordprocessingDrawing" xmlns:wp="http://schemas.openxmlformats.org/drawingml/2006/wordprocessingDrawing" xmlns:w10="urn:schemas-microsoft-com:office:word" xmlns:w="http://schemas.openxmlformats.org/wordprocessingml/2006/main" xmlns:w14="http://schemas.microsoft.com/office/word/2010/wordml" xmlns:w15="http://schemas.microsoft.com/office/word/2012/wordml" xmlns:w16cex="http://schemas.microsoft.com/office/word/2018/wordml/cex" xmlns:w16cid="http://schemas.microsoft.com/office/word/2016/wordml/cid" xmlns:w16="http://schemas.microsoft.com/office/word/2018/wordml" xmlns:w16sdtdh="http://schemas.microsoft.com/office/word/2020/wordml/sdtdatahash" xmlns:w16se="http://schemas.microsoft.com/office/word/2015/wordml/symex" xmlns:wpg="http://schemas.microsoft.com/office/word/2010/wordprocessingGroup" xmlns:wpi="http://schemas.microsoft.com/office/word/2010/wordprocessingInk" xmlns:wne="http://schemas.microsoft.com/office/word/2006/wordml" xmlns:wps="http://schemas.microsoft.com/office/word/2010/wordprocessingShape" mc:Ignorable="w14 w15 w16se w16cid w16 w16cex w16sdtdh wp14">
   <w:abstractNum w:abstractNumId="0" w15:restartNumberingAfterBreak="0">
+    <w:nsid w:val="035222BE"/>
+    <w:multiLevelType w:val="hybridMultilevel"/>
+    <w:tmpl w:val="181AEC9C"/>
+    <w:lvl w:ilvl="0" w:tplc="04160001">
+      <w:start w:val="1"/>
+      <w:numFmt w:val="bullet"/>
+      <w:lvlText w:val=""/>
+      <w:lvlJc w:val="left"/>
+      <w:pPr>
+        <w:ind w:left="720" w:hanging="360"/>
+      </w:pPr>
+      <w:rPr>
+        <w:rFonts w:ascii="Symbol" w:hAnsi="Symbol" w:hint="default"/>
+      </w:rPr>
+    </w:lvl>
+    <w:lvl w:ilvl="1" w:tplc="04160003" w:tentative="1">
+      <w:start w:val="1"/>
+      <w:numFmt w:val="bullet"/>
+      <w:lvlText w:val="o"/>
+      <w:lvlJc w:val="left"/>
+      <w:pPr>
+        <w:ind w:left="1440" w:hanging="360"/>
+      </w:pPr>
+      <w:rPr>
+        <w:rFonts w:ascii="Courier New" w:hAnsi="Courier New" w:cs="Courier New" w:hint="default"/>
+      </w:rPr>
+    </w:lvl>
+    <w:lvl w:ilvl="2" w:tplc="04160005" w:tentative="1">
+      <w:start w:val="1"/>
+      <w:numFmt w:val="bullet"/>
+      <w:lvlText w:val=""/>
+      <w:lvlJc w:val="left"/>
+      <w:pPr>
+        <w:ind w:left="2160" w:hanging="360"/>
+      </w:pPr>
+      <w:rPr>
+        <w:rFonts w:ascii="Wingdings" w:hAnsi="Wingdings" w:hint="default"/>
+      </w:rPr>
+    </w:lvl>
+    <w:lvl w:ilvl="3" w:tplc="04160001" w:tentative="1">
+      <w:start w:val="1"/>
+      <w:numFmt w:val="bullet"/>
+      <w:lvlText w:val=""/>
+      <w:lvlJc w:val="left"/>
+      <w:pPr>
+        <w:ind w:left="2880" w:hanging="360"/>
+      </w:pPr>
+      <w:rPr>
+        <w:rFonts w:ascii="Symbol" w:hAnsi="Symbol" w:hint="default"/>
+      </w:rPr>
+    </w:lvl>
+    <w:lvl w:ilvl="4" w:tplc="04160003" w:tentative="1">
+      <w:start w:val="1"/>
+      <w:numFmt w:val="bullet"/>
+      <w:lvlText w:val="o"/>
+      <w:lvlJc w:val="left"/>
+      <w:pPr>
+        <w:ind w:left="3600" w:hanging="360"/>
+      </w:pPr>
+      <w:rPr>
+        <w:rFonts w:ascii="Courier New" w:hAnsi="Courier New" w:cs="Courier New" w:hint="default"/>
+      </w:rPr>
+    </w:lvl>
+    <w:lvl w:ilvl="5" w:tplc="04160005" w:tentative="1">
+      <w:start w:val="1"/>
+      <w:numFmt w:val="bullet"/>
+      <w:lvlText w:val=""/>
+      <w:lvlJc w:val="left"/>
+      <w:pPr>
+        <w:ind w:left="4320" w:hanging="360"/>
+      </w:pPr>
+      <w:rPr>
+        <w:rFonts w:ascii="Wingdings" w:hAnsi="Wingdings" w:hint="default"/>
+      </w:rPr>
+    </w:lvl>
+    <w:lvl w:ilvl="6" w:tplc="04160001" w:tentative="1">
+      <w:start w:val="1"/>
+      <w:numFmt w:val="bullet"/>
+      <w:lvlText w:val=""/>
+      <w:lvlJc w:val="left"/>
+      <w:pPr>
+        <w:ind w:left="5040" w:hanging="360"/>
+      </w:pPr>
+      <w:rPr>
+        <w:rFonts w:ascii="Symbol" w:hAnsi="Symbol" w:hint="default"/>
+      </w:rPr>
+    </w:lvl>
+    <w:lvl w:ilvl="7" w:tplc="04160003" w:tentative="1">
+      <w:start w:val="1"/>
+      <w:numFmt w:val="bullet"/>
+      <w:lvlText w:val="o"/>
+      <w:lvlJc w:val="left"/>
+      <w:pPr>
+        <w:ind w:left="5760" w:hanging="360"/>
+      </w:pPr>
+      <w:rPr>
+        <w:rFonts w:ascii="Courier New" w:hAnsi="Courier New" w:cs="Courier New" w:hint="default"/>
+      </w:rPr>
+    </w:lvl>
+    <w:lvl w:ilvl="8" w:tplc="04160005" w:tentative="1">
+      <w:start w:val="1"/>
+      <w:numFmt w:val="bullet"/>
+      <w:lvlText w:val=""/>
+      <w:lvlJc w:val="left"/>
+      <w:pPr>
+        <w:ind w:left="6480" w:hanging="360"/>
+      </w:pPr>
+      <w:rPr>
+        <w:rFonts w:ascii="Wingdings" w:hAnsi="Wingdings" w:hint="default"/>
+      </w:rPr>
+    </w:lvl>
+  </w:abstractNum>
+  <w:abstractNum w:abstractNumId="1" w15:restartNumberingAfterBreak="0">
+    <w:nsid w:val="0A7856D1"/>
+    <w:multiLevelType w:val="hybridMultilevel"/>
+    <w:tmpl w:val="A37A214A"/>
+    <w:lvl w:ilvl="0" w:tplc="04160001">
+      <w:start w:val="1"/>
+      <w:numFmt w:val="bullet"/>
+      <w:lvlText w:val=""/>
+      <w:lvlJc w:val="left"/>
+      <w:pPr>
+        <w:ind w:left="720" w:hanging="360"/>
+      </w:pPr>
+      <w:rPr>
+        <w:rFonts w:ascii="Symbol" w:hAnsi="Symbol" w:hint="default"/>
+      </w:rPr>
+    </w:lvl>
+    <w:lvl w:ilvl="1" w:tplc="04160003" w:tentative="1">
+      <w:start w:val="1"/>
+      <w:numFmt w:val="bullet"/>
+      <w:lvlText w:val="o"/>
+      <w:lvlJc w:val="left"/>
+      <w:pPr>
+        <w:ind w:left="1440" w:hanging="360"/>
+      </w:pPr>
+      <w:rPr>
+        <w:rFonts w:ascii="Courier New" w:hAnsi="Courier New" w:cs="Courier New" w:hint="default"/>
+      </w:rPr>
+    </w:lvl>
+    <w:lvl w:ilvl="2" w:tplc="04160005" w:tentative="1">
+      <w:start w:val="1"/>
+      <w:numFmt w:val="bullet"/>
+      <w:lvlText w:val=""/>
+      <w:lvlJc w:val="left"/>
+      <w:pPr>
+        <w:ind w:left="2160" w:hanging="360"/>
+      </w:pPr>
+      <w:rPr>
+        <w:rFonts w:ascii="Wingdings" w:hAnsi="Wingdings" w:hint="default"/>
+      </w:rPr>
+    </w:lvl>
+    <w:lvl w:ilvl="3" w:tplc="04160001" w:tentative="1">
+      <w:start w:val="1"/>
+      <w:numFmt w:val="bullet"/>
+      <w:lvlText w:val=""/>
+      <w:lvlJc w:val="left"/>
+      <w:pPr>
+        <w:ind w:left="2880" w:hanging="360"/>
+      </w:pPr>
+      <w:rPr>
+        <w:rFonts w:ascii="Symbol" w:hAnsi="Symbol" w:hint="default"/>
+      </w:rPr>
+    </w:lvl>
+    <w:lvl w:ilvl="4" w:tplc="04160003" w:tentative="1">
+      <w:start w:val="1"/>
+      <w:numFmt w:val="bullet"/>
+      <w:lvlText w:val="o"/>
+      <w:lvlJc w:val="left"/>
+      <w:pPr>
+        <w:ind w:left="3600" w:hanging="360"/>
+      </w:pPr>
+      <w:rPr>
+        <w:rFonts w:ascii="Courier New" w:hAnsi="Courier New" w:cs="Courier New" w:hint="default"/>
+      </w:rPr>
+    </w:lvl>
+    <w:lvl w:ilvl="5" w:tplc="04160005" w:tentative="1">
+      <w:start w:val="1"/>
+      <w:numFmt w:val="bullet"/>
+      <w:lvlText w:val=""/>
+      <w:lvlJc w:val="left"/>
+      <w:pPr>
+        <w:ind w:left="4320" w:hanging="360"/>
+      </w:pPr>
+      <w:rPr>
+        <w:rFonts w:ascii="Wingdings" w:hAnsi="Wingdings" w:hint="default"/>
+      </w:rPr>
+    </w:lvl>
+    <w:lvl w:ilvl="6" w:tplc="04160001" w:tentative="1">
+      <w:start w:val="1"/>
+      <w:numFmt w:val="bullet"/>
+      <w:lvlText w:val=""/>
+      <w:lvlJc w:val="left"/>
+      <w:pPr>
+        <w:ind w:left="5040" w:hanging="360"/>
+      </w:pPr>
+      <w:rPr>
+        <w:rFonts w:ascii="Symbol" w:hAnsi="Symbol" w:hint="default"/>
+      </w:rPr>
+    </w:lvl>
+    <w:lvl w:ilvl="7" w:tplc="04160003" w:tentative="1">
+      <w:start w:val="1"/>
+      <w:numFmt w:val="bullet"/>
+      <w:lvlText w:val="o"/>
+      <w:lvlJc w:val="left"/>
+      <w:pPr>
+        <w:ind w:left="5760" w:hanging="360"/>
+      </w:pPr>
+      <w:rPr>
+        <w:rFonts w:ascii="Courier New" w:hAnsi="Courier New" w:cs="Courier New" w:hint="default"/>
+      </w:rPr>
+    </w:lvl>
+    <w:lvl w:ilvl="8" w:tplc="04160005" w:tentative="1">
+      <w:start w:val="1"/>
+      <w:numFmt w:val="bullet"/>
+      <w:lvlText w:val=""/>
+      <w:lvlJc w:val="left"/>
+      <w:pPr>
+        <w:ind w:left="6480" w:hanging="360"/>
+      </w:pPr>
+      <w:rPr>
+        <w:rFonts w:ascii="Wingdings" w:hAnsi="Wingdings" w:hint="default"/>
+      </w:rPr>
+    </w:lvl>
+  </w:abstractNum>
+  <w:abstractNum w:abstractNumId="2" w15:restartNumberingAfterBreak="0">
+    <w:nsid w:val="2B297988"/>
+    <w:multiLevelType w:val="hybridMultilevel"/>
+    <w:tmpl w:val="73E21C9C"/>
+    <w:lvl w:ilvl="0" w:tplc="04160001">
+      <w:start w:val="1"/>
+      <w:numFmt w:val="bullet"/>
+      <w:lvlText w:val=""/>
+      <w:lvlJc w:val="left"/>
+      <w:pPr>
+        <w:ind w:left="720" w:hanging="360"/>
+      </w:pPr>
+      <w:rPr>
+        <w:rFonts w:ascii="Symbol" w:hAnsi="Symbol" w:hint="default"/>
+      </w:rPr>
+    </w:lvl>
+    <w:lvl w:ilvl="1" w:tplc="04160003" w:tentative="1">
+      <w:start w:val="1"/>
+      <w:numFmt w:val="bullet"/>
+      <w:lvlText w:val="o"/>
+      <w:lvlJc w:val="left"/>
+      <w:pPr>
+        <w:ind w:left="1440" w:hanging="360"/>
+      </w:pPr>
+      <w:rPr>
+        <w:rFonts w:ascii="Courier New" w:hAnsi="Courier New" w:cs="Courier New" w:hint="default"/>
+      </w:rPr>
+    </w:lvl>
+    <w:lvl w:ilvl="2" w:tplc="04160005" w:tentative="1">
+      <w:start w:val="1"/>
+      <w:numFmt w:val="bullet"/>
+      <w:lvlText w:val=""/>
+      <w:lvlJc w:val="left"/>
+      <w:pPr>
+        <w:ind w:left="2160" w:hanging="360"/>
+      </w:pPr>
+      <w:rPr>
+        <w:rFonts w:ascii="Wingdings" w:hAnsi="Wingdings" w:hint="default"/>
+      </w:rPr>
+    </w:lvl>
+    <w:lvl w:ilvl="3" w:tplc="04160001" w:tentative="1">
+      <w:start w:val="1"/>
+      <w:numFmt w:val="bullet"/>
+      <w:lvlText w:val=""/>
+      <w:lvlJc w:val="left"/>
+      <w:pPr>
+        <w:ind w:left="2880" w:hanging="360"/>
+      </w:pPr>
+      <w:rPr>
+        <w:rFonts w:ascii="Symbol" w:hAnsi="Symbol" w:hint="default"/>
+      </w:rPr>
+    </w:lvl>
+    <w:lvl w:ilvl="4" w:tplc="04160003" w:tentative="1">
+      <w:start w:val="1"/>
+      <w:numFmt w:val="bullet"/>
+      <w:lvlText w:val="o"/>
+      <w:lvlJc w:val="left"/>
+      <w:pPr>
+        <w:ind w:left="3600" w:hanging="360"/>
+      </w:pPr>
+      <w:rPr>
+        <w:rFonts w:ascii="Courier New" w:hAnsi="Courier New" w:cs="Courier New" w:hint="default"/>
+      </w:rPr>
+    </w:lvl>
+    <w:lvl w:ilvl="5" w:tplc="04160005" w:tentative="1">
+      <w:start w:val="1"/>
+      <w:numFmt w:val="bullet"/>
+      <w:lvlText w:val=""/>
+      <w:lvlJc w:val="left"/>
+      <w:pPr>
+        <w:ind w:left="4320" w:hanging="360"/>
+      </w:pPr>
+      <w:rPr>
+        <w:rFonts w:ascii="Wingdings" w:hAnsi="Wingdings" w:hint="default"/>
+      </w:rPr>
+    </w:lvl>
+    <w:lvl w:ilvl="6" w:tplc="04160001" w:tentative="1">
+      <w:start w:val="1"/>
+      <w:numFmt w:val="bullet"/>
+      <w:lvlText w:val=""/>
+      <w:lvlJc w:val="left"/>
+      <w:pPr>
+        <w:ind w:left="5040" w:hanging="360"/>
+      </w:pPr>
+      <w:rPr>
+        <w:rFonts w:ascii="Symbol" w:hAnsi="Symbol" w:hint="default"/>
+      </w:rPr>
+    </w:lvl>
+    <w:lvl w:ilvl="7" w:tplc="04160003" w:tentative="1">
+      <w:start w:val="1"/>
+      <w:numFmt w:val="bullet"/>
+      <w:lvlText w:val="o"/>
+      <w:lvlJc w:val="left"/>
+      <w:pPr>
+        <w:ind w:left="5760" w:hanging="360"/>
+      </w:pPr>
+      <w:rPr>
+        <w:rFonts w:ascii="Courier New" w:hAnsi="Courier New" w:cs="Courier New" w:hint="default"/>
+      </w:rPr>
+    </w:lvl>
+    <w:lvl w:ilvl="8" w:tplc="04160005" w:tentative="1">
+      <w:start w:val="1"/>
+      <w:numFmt w:val="bullet"/>
+      <w:lvlText w:val=""/>
+      <w:lvlJc w:val="left"/>
+      <w:pPr>
+        <w:ind w:left="6480" w:hanging="360"/>
+      </w:pPr>
+      <w:rPr>
+        <w:rFonts w:ascii="Wingdings" w:hAnsi="Wingdings" w:hint="default"/>
+      </w:rPr>
+    </w:lvl>
+  </w:abstractNum>
+  <w:abstractNum w:abstractNumId="3" w15:restartNumberingAfterBreak="0">
     <w:nsid w:val="40123FF3"/>
     <w:multiLevelType w:val="multilevel"/>
     <w:tmpl w:val="FDDEF91C"/>
@@ -4669,7 +5529,480 @@
       </w:rPr>
     </w:lvl>
   </w:abstractNum>
+  <w:abstractNum w:abstractNumId="4" w15:restartNumberingAfterBreak="0">
+    <w:nsid w:val="6A8D7FFB"/>
+    <w:multiLevelType w:val="hybridMultilevel"/>
+    <w:tmpl w:val="4CF4937C"/>
+    <w:lvl w:ilvl="0" w:tplc="04160001">
+      <w:start w:val="1"/>
+      <w:numFmt w:val="bullet"/>
+      <w:lvlText w:val=""/>
+      <w:lvlJc w:val="left"/>
+      <w:pPr>
+        <w:ind w:left="720" w:hanging="360"/>
+      </w:pPr>
+      <w:rPr>
+        <w:rFonts w:ascii="Symbol" w:hAnsi="Symbol" w:hint="default"/>
+      </w:rPr>
+    </w:lvl>
+    <w:lvl w:ilvl="1" w:tplc="04160003" w:tentative="1">
+      <w:start w:val="1"/>
+      <w:numFmt w:val="bullet"/>
+      <w:lvlText w:val="o"/>
+      <w:lvlJc w:val="left"/>
+      <w:pPr>
+        <w:ind w:left="1440" w:hanging="360"/>
+      </w:pPr>
+      <w:rPr>
+        <w:rFonts w:ascii="Courier New" w:hAnsi="Courier New" w:cs="Courier New" w:hint="default"/>
+      </w:rPr>
+    </w:lvl>
+    <w:lvl w:ilvl="2" w:tplc="04160005" w:tentative="1">
+      <w:start w:val="1"/>
+      <w:numFmt w:val="bullet"/>
+      <w:lvlText w:val=""/>
+      <w:lvlJc w:val="left"/>
+      <w:pPr>
+        <w:ind w:left="2160" w:hanging="360"/>
+      </w:pPr>
+      <w:rPr>
+        <w:rFonts w:ascii="Wingdings" w:hAnsi="Wingdings" w:hint="default"/>
+      </w:rPr>
+    </w:lvl>
+    <w:lvl w:ilvl="3" w:tplc="04160001" w:tentative="1">
+      <w:start w:val="1"/>
+      <w:numFmt w:val="bullet"/>
+      <w:lvlText w:val=""/>
+      <w:lvlJc w:val="left"/>
+      <w:pPr>
+        <w:ind w:left="2880" w:hanging="360"/>
+      </w:pPr>
+      <w:rPr>
+        <w:rFonts w:ascii="Symbol" w:hAnsi="Symbol" w:hint="default"/>
+      </w:rPr>
+    </w:lvl>
+    <w:lvl w:ilvl="4" w:tplc="04160003" w:tentative="1">
+      <w:start w:val="1"/>
+      <w:numFmt w:val="bullet"/>
+      <w:lvlText w:val="o"/>
+      <w:lvlJc w:val="left"/>
+      <w:pPr>
+        <w:ind w:left="3600" w:hanging="360"/>
+      </w:pPr>
+      <w:rPr>
+        <w:rFonts w:ascii="Courier New" w:hAnsi="Courier New" w:cs="Courier New" w:hint="default"/>
+      </w:rPr>
+    </w:lvl>
+    <w:lvl w:ilvl="5" w:tplc="04160005" w:tentative="1">
+      <w:start w:val="1"/>
+      <w:numFmt w:val="bullet"/>
+      <w:lvlText w:val=""/>
+      <w:lvlJc w:val="left"/>
+      <w:pPr>
+        <w:ind w:left="4320" w:hanging="360"/>
+      </w:pPr>
+      <w:rPr>
+        <w:rFonts w:ascii="Wingdings" w:hAnsi="Wingdings" w:hint="default"/>
+      </w:rPr>
+    </w:lvl>
+    <w:lvl w:ilvl="6" w:tplc="04160001" w:tentative="1">
+      <w:start w:val="1"/>
+      <w:numFmt w:val="bullet"/>
+      <w:lvlText w:val=""/>
+      <w:lvlJc w:val="left"/>
+      <w:pPr>
+        <w:ind w:left="5040" w:hanging="360"/>
+      </w:pPr>
+      <w:rPr>
+        <w:rFonts w:ascii="Symbol" w:hAnsi="Symbol" w:hint="default"/>
+      </w:rPr>
+    </w:lvl>
+    <w:lvl w:ilvl="7" w:tplc="04160003" w:tentative="1">
+      <w:start w:val="1"/>
+      <w:numFmt w:val="bullet"/>
+      <w:lvlText w:val="o"/>
+      <w:lvlJc w:val="left"/>
+      <w:pPr>
+        <w:ind w:left="5760" w:hanging="360"/>
+      </w:pPr>
+      <w:rPr>
+        <w:rFonts w:ascii="Courier New" w:hAnsi="Courier New" w:cs="Courier New" w:hint="default"/>
+      </w:rPr>
+    </w:lvl>
+    <w:lvl w:ilvl="8" w:tplc="04160005" w:tentative="1">
+      <w:start w:val="1"/>
+      <w:numFmt w:val="bullet"/>
+      <w:lvlText w:val=""/>
+      <w:lvlJc w:val="left"/>
+      <w:pPr>
+        <w:ind w:left="6480" w:hanging="360"/>
+      </w:pPr>
+      <w:rPr>
+        <w:rFonts w:ascii="Wingdings" w:hAnsi="Wingdings" w:hint="default"/>
+      </w:rPr>
+    </w:lvl>
+  </w:abstractNum>
+  <w:abstractNum w:abstractNumId="5" w15:restartNumberingAfterBreak="0">
+    <w:nsid w:val="6C385E27"/>
+    <w:multiLevelType w:val="hybridMultilevel"/>
+    <w:tmpl w:val="AD60CD5C"/>
+    <w:lvl w:ilvl="0" w:tplc="04160001">
+      <w:start w:val="1"/>
+      <w:numFmt w:val="bullet"/>
+      <w:lvlText w:val=""/>
+      <w:lvlJc w:val="left"/>
+      <w:pPr>
+        <w:ind w:left="720" w:hanging="360"/>
+      </w:pPr>
+      <w:rPr>
+        <w:rFonts w:ascii="Symbol" w:hAnsi="Symbol" w:hint="default"/>
+      </w:rPr>
+    </w:lvl>
+    <w:lvl w:ilvl="1" w:tplc="04160003" w:tentative="1">
+      <w:start w:val="1"/>
+      <w:numFmt w:val="bullet"/>
+      <w:lvlText w:val="o"/>
+      <w:lvlJc w:val="left"/>
+      <w:pPr>
+        <w:ind w:left="1440" w:hanging="360"/>
+      </w:pPr>
+      <w:rPr>
+        <w:rFonts w:ascii="Courier New" w:hAnsi="Courier New" w:cs="Courier New" w:hint="default"/>
+      </w:rPr>
+    </w:lvl>
+    <w:lvl w:ilvl="2" w:tplc="04160005" w:tentative="1">
+      <w:start w:val="1"/>
+      <w:numFmt w:val="bullet"/>
+      <w:lvlText w:val=""/>
+      <w:lvlJc w:val="left"/>
+      <w:pPr>
+        <w:ind w:left="2160" w:hanging="360"/>
+      </w:pPr>
+      <w:rPr>
+        <w:rFonts w:ascii="Wingdings" w:hAnsi="Wingdings" w:hint="default"/>
+      </w:rPr>
+    </w:lvl>
+    <w:lvl w:ilvl="3" w:tplc="04160001" w:tentative="1">
+      <w:start w:val="1"/>
+      <w:numFmt w:val="bullet"/>
+      <w:lvlText w:val=""/>
+      <w:lvlJc w:val="left"/>
+      <w:pPr>
+        <w:ind w:left="2880" w:hanging="360"/>
+      </w:pPr>
+      <w:rPr>
+        <w:rFonts w:ascii="Symbol" w:hAnsi="Symbol" w:hint="default"/>
+      </w:rPr>
+    </w:lvl>
+    <w:lvl w:ilvl="4" w:tplc="04160003" w:tentative="1">
+      <w:start w:val="1"/>
+      <w:numFmt w:val="bullet"/>
+      <w:lvlText w:val="o"/>
+      <w:lvlJc w:val="left"/>
+      <w:pPr>
+        <w:ind w:left="3600" w:hanging="360"/>
+      </w:pPr>
+      <w:rPr>
+        <w:rFonts w:ascii="Courier New" w:hAnsi="Courier New" w:cs="Courier New" w:hint="default"/>
+      </w:rPr>
+    </w:lvl>
+    <w:lvl w:ilvl="5" w:tplc="04160005" w:tentative="1">
+      <w:start w:val="1"/>
+      <w:numFmt w:val="bullet"/>
+      <w:lvlText w:val=""/>
+      <w:lvlJc w:val="left"/>
+      <w:pPr>
+        <w:ind w:left="4320" w:hanging="360"/>
+      </w:pPr>
+      <w:rPr>
+        <w:rFonts w:ascii="Wingdings" w:hAnsi="Wingdings" w:hint="default"/>
+      </w:rPr>
+    </w:lvl>
+    <w:lvl w:ilvl="6" w:tplc="04160001" w:tentative="1">
+      <w:start w:val="1"/>
+      <w:numFmt w:val="bullet"/>
+      <w:lvlText w:val=""/>
+      <w:lvlJc w:val="left"/>
+      <w:pPr>
+        <w:ind w:left="5040" w:hanging="360"/>
+      </w:pPr>
+      <w:rPr>
+        <w:rFonts w:ascii="Symbol" w:hAnsi="Symbol" w:hint="default"/>
+      </w:rPr>
+    </w:lvl>
+    <w:lvl w:ilvl="7" w:tplc="04160003" w:tentative="1">
+      <w:start w:val="1"/>
+      <w:numFmt w:val="bullet"/>
+      <w:lvlText w:val="o"/>
+      <w:lvlJc w:val="left"/>
+      <w:pPr>
+        <w:ind w:left="5760" w:hanging="360"/>
+      </w:pPr>
+      <w:rPr>
+        <w:rFonts w:ascii="Courier New" w:hAnsi="Courier New" w:cs="Courier New" w:hint="default"/>
+      </w:rPr>
+    </w:lvl>
+    <w:lvl w:ilvl="8" w:tplc="04160005" w:tentative="1">
+      <w:start w:val="1"/>
+      <w:numFmt w:val="bullet"/>
+      <w:lvlText w:val=""/>
+      <w:lvlJc w:val="left"/>
+      <w:pPr>
+        <w:ind w:left="6480" w:hanging="360"/>
+      </w:pPr>
+      <w:rPr>
+        <w:rFonts w:ascii="Wingdings" w:hAnsi="Wingdings" w:hint="default"/>
+      </w:rPr>
+    </w:lvl>
+  </w:abstractNum>
+  <w:abstractNum w:abstractNumId="6" w15:restartNumberingAfterBreak="0">
+    <w:nsid w:val="703027E2"/>
+    <w:multiLevelType w:val="hybridMultilevel"/>
+    <w:tmpl w:val="68167588"/>
+    <w:lvl w:ilvl="0" w:tplc="04160001">
+      <w:start w:val="1"/>
+      <w:numFmt w:val="bullet"/>
+      <w:lvlText w:val=""/>
+      <w:lvlJc w:val="left"/>
+      <w:pPr>
+        <w:ind w:left="720" w:hanging="360"/>
+      </w:pPr>
+      <w:rPr>
+        <w:rFonts w:ascii="Symbol" w:hAnsi="Symbol" w:hint="default"/>
+      </w:rPr>
+    </w:lvl>
+    <w:lvl w:ilvl="1" w:tplc="04160003" w:tentative="1">
+      <w:start w:val="1"/>
+      <w:numFmt w:val="bullet"/>
+      <w:lvlText w:val="o"/>
+      <w:lvlJc w:val="left"/>
+      <w:pPr>
+        <w:ind w:left="1440" w:hanging="360"/>
+      </w:pPr>
+      <w:rPr>
+        <w:rFonts w:ascii="Courier New" w:hAnsi="Courier New" w:cs="Courier New" w:hint="default"/>
+      </w:rPr>
+    </w:lvl>
+    <w:lvl w:ilvl="2" w:tplc="04160005" w:tentative="1">
+      <w:start w:val="1"/>
+      <w:numFmt w:val="bullet"/>
+      <w:lvlText w:val=""/>
+      <w:lvlJc w:val="left"/>
+      <w:pPr>
+        <w:ind w:left="2160" w:hanging="360"/>
+      </w:pPr>
+      <w:rPr>
+        <w:rFonts w:ascii="Wingdings" w:hAnsi="Wingdings" w:hint="default"/>
+      </w:rPr>
+    </w:lvl>
+    <w:lvl w:ilvl="3" w:tplc="04160001" w:tentative="1">
+      <w:start w:val="1"/>
+      <w:numFmt w:val="bullet"/>
+      <w:lvlText w:val=""/>
+      <w:lvlJc w:val="left"/>
+      <w:pPr>
+        <w:ind w:left="2880" w:hanging="360"/>
+      </w:pPr>
+      <w:rPr>
+        <w:rFonts w:ascii="Symbol" w:hAnsi="Symbol" w:hint="default"/>
+      </w:rPr>
+    </w:lvl>
+    <w:lvl w:ilvl="4" w:tplc="04160003" w:tentative="1">
+      <w:start w:val="1"/>
+      <w:numFmt w:val="bullet"/>
+      <w:lvlText w:val="o"/>
+      <w:lvlJc w:val="left"/>
+      <w:pPr>
+        <w:ind w:left="3600" w:hanging="360"/>
+      </w:pPr>
+      <w:rPr>
+        <w:rFonts w:ascii="Courier New" w:hAnsi="Courier New" w:cs="Courier New" w:hint="default"/>
+      </w:rPr>
+    </w:lvl>
+    <w:lvl w:ilvl="5" w:tplc="04160005" w:tentative="1">
+      <w:start w:val="1"/>
+      <w:numFmt w:val="bullet"/>
+      <w:lvlText w:val=""/>
+      <w:lvlJc w:val="left"/>
+      <w:pPr>
+        <w:ind w:left="4320" w:hanging="360"/>
+      </w:pPr>
+      <w:rPr>
+        <w:rFonts w:ascii="Wingdings" w:hAnsi="Wingdings" w:hint="default"/>
+      </w:rPr>
+    </w:lvl>
+    <w:lvl w:ilvl="6" w:tplc="04160001" w:tentative="1">
+      <w:start w:val="1"/>
+      <w:numFmt w:val="bullet"/>
+      <w:lvlText w:val=""/>
+      <w:lvlJc w:val="left"/>
+      <w:pPr>
+        <w:ind w:left="5040" w:hanging="360"/>
+      </w:pPr>
+      <w:rPr>
+        <w:rFonts w:ascii="Symbol" w:hAnsi="Symbol" w:hint="default"/>
+      </w:rPr>
+    </w:lvl>
+    <w:lvl w:ilvl="7" w:tplc="04160003" w:tentative="1">
+      <w:start w:val="1"/>
+      <w:numFmt w:val="bullet"/>
+      <w:lvlText w:val="o"/>
+      <w:lvlJc w:val="left"/>
+      <w:pPr>
+        <w:ind w:left="5760" w:hanging="360"/>
+      </w:pPr>
+      <w:rPr>
+        <w:rFonts w:ascii="Courier New" w:hAnsi="Courier New" w:cs="Courier New" w:hint="default"/>
+      </w:rPr>
+    </w:lvl>
+    <w:lvl w:ilvl="8" w:tplc="04160005" w:tentative="1">
+      <w:start w:val="1"/>
+      <w:numFmt w:val="bullet"/>
+      <w:lvlText w:val=""/>
+      <w:lvlJc w:val="left"/>
+      <w:pPr>
+        <w:ind w:left="6480" w:hanging="360"/>
+      </w:pPr>
+      <w:rPr>
+        <w:rFonts w:ascii="Wingdings" w:hAnsi="Wingdings" w:hint="default"/>
+      </w:rPr>
+    </w:lvl>
+  </w:abstractNum>
+  <w:abstractNum w:abstractNumId="7" w15:restartNumberingAfterBreak="0">
+    <w:nsid w:val="7FC20A69"/>
+    <w:multiLevelType w:val="hybridMultilevel"/>
+    <w:tmpl w:val="2EA25630"/>
+    <w:lvl w:ilvl="0" w:tplc="04160001">
+      <w:start w:val="1"/>
+      <w:numFmt w:val="bullet"/>
+      <w:lvlText w:val=""/>
+      <w:lvlJc w:val="left"/>
+      <w:pPr>
+        <w:ind w:left="720" w:hanging="360"/>
+      </w:pPr>
+      <w:rPr>
+        <w:rFonts w:ascii="Symbol" w:hAnsi="Symbol" w:hint="default"/>
+      </w:rPr>
+    </w:lvl>
+    <w:lvl w:ilvl="1" w:tplc="04160003" w:tentative="1">
+      <w:start w:val="1"/>
+      <w:numFmt w:val="bullet"/>
+      <w:lvlText w:val="o"/>
+      <w:lvlJc w:val="left"/>
+      <w:pPr>
+        <w:ind w:left="1440" w:hanging="360"/>
+      </w:pPr>
+      <w:rPr>
+        <w:rFonts w:ascii="Courier New" w:hAnsi="Courier New" w:cs="Courier New" w:hint="default"/>
+      </w:rPr>
+    </w:lvl>
+    <w:lvl w:ilvl="2" w:tplc="04160005" w:tentative="1">
+      <w:start w:val="1"/>
+      <w:numFmt w:val="bullet"/>
+      <w:lvlText w:val=""/>
+      <w:lvlJc w:val="left"/>
+      <w:pPr>
+        <w:ind w:left="2160" w:hanging="360"/>
+      </w:pPr>
+      <w:rPr>
+        <w:rFonts w:ascii="Wingdings" w:hAnsi="Wingdings" w:hint="default"/>
+      </w:rPr>
+    </w:lvl>
+    <w:lvl w:ilvl="3" w:tplc="04160001" w:tentative="1">
+      <w:start w:val="1"/>
+      <w:numFmt w:val="bullet"/>
+      <w:lvlText w:val=""/>
+      <w:lvlJc w:val="left"/>
+      <w:pPr>
+        <w:ind w:left="2880" w:hanging="360"/>
+      </w:pPr>
+      <w:rPr>
+        <w:rFonts w:ascii="Symbol" w:hAnsi="Symbol" w:hint="default"/>
+      </w:rPr>
+    </w:lvl>
+    <w:lvl w:ilvl="4" w:tplc="04160003" w:tentative="1">
+      <w:start w:val="1"/>
+      <w:numFmt w:val="bullet"/>
+      <w:lvlText w:val="o"/>
+      <w:lvlJc w:val="left"/>
+      <w:pPr>
+        <w:ind w:left="3600" w:hanging="360"/>
+      </w:pPr>
+      <w:rPr>
+        <w:rFonts w:ascii="Courier New" w:hAnsi="Courier New" w:cs="Courier New" w:hint="default"/>
+      </w:rPr>
+    </w:lvl>
+    <w:lvl w:ilvl="5" w:tplc="04160005" w:tentative="1">
+      <w:start w:val="1"/>
+      <w:numFmt w:val="bullet"/>
+      <w:lvlText w:val=""/>
+      <w:lvlJc w:val="left"/>
+      <w:pPr>
+        <w:ind w:left="4320" w:hanging="360"/>
+      </w:pPr>
+      <w:rPr>
+        <w:rFonts w:ascii="Wingdings" w:hAnsi="Wingdings" w:hint="default"/>
+      </w:rPr>
+    </w:lvl>
+    <w:lvl w:ilvl="6" w:tplc="04160001" w:tentative="1">
+      <w:start w:val="1"/>
+      <w:numFmt w:val="bullet"/>
+      <w:lvlText w:val=""/>
+      <w:lvlJc w:val="left"/>
+      <w:pPr>
+        <w:ind w:left="5040" w:hanging="360"/>
+      </w:pPr>
+      <w:rPr>
+        <w:rFonts w:ascii="Symbol" w:hAnsi="Symbol" w:hint="default"/>
+      </w:rPr>
+    </w:lvl>
+    <w:lvl w:ilvl="7" w:tplc="04160003" w:tentative="1">
+      <w:start w:val="1"/>
+      <w:numFmt w:val="bullet"/>
+      <w:lvlText w:val="o"/>
+      <w:lvlJc w:val="left"/>
+      <w:pPr>
+        <w:ind w:left="5760" w:hanging="360"/>
+      </w:pPr>
+      <w:rPr>
+        <w:rFonts w:ascii="Courier New" w:hAnsi="Courier New" w:cs="Courier New" w:hint="default"/>
+      </w:rPr>
+    </w:lvl>
+    <w:lvl w:ilvl="8" w:tplc="04160005" w:tentative="1">
+      <w:start w:val="1"/>
+      <w:numFmt w:val="bullet"/>
+      <w:lvlText w:val=""/>
+      <w:lvlJc w:val="left"/>
+      <w:pPr>
+        <w:ind w:left="6480" w:hanging="360"/>
+      </w:pPr>
+      <w:rPr>
+        <w:rFonts w:ascii="Wingdings" w:hAnsi="Wingdings" w:hint="default"/>
+      </w:rPr>
+    </w:lvl>
+  </w:abstractNum>
   <w:num w:numId="1" w16cid:durableId="691614152">
+    <w:abstractNumId w:val="3"/>
+  </w:num>
+  <w:num w:numId="2" w16cid:durableId="1886795409">
+    <w:abstractNumId w:val="1"/>
+  </w:num>
+  <w:num w:numId="3" w16cid:durableId="253251261">
+    <w:abstractNumId w:val="5"/>
+  </w:num>
+  <w:num w:numId="4" w16cid:durableId="1927154172">
+    <w:abstractNumId w:val="2"/>
+  </w:num>
+  <w:num w:numId="5" w16cid:durableId="359086820">
+    <w:abstractNumId w:val="4"/>
+  </w:num>
+  <w:num w:numId="6" w16cid:durableId="401610355">
+    <w:abstractNumId w:val="6"/>
+  </w:num>
+  <w:num w:numId="7" w16cid:durableId="1197112624">
+    <w:abstractNumId w:val="7"/>
+  </w:num>
+  <w:num w:numId="8" w16cid:durableId="1154300004">
     <w:abstractNumId w:val="0"/>
   </w:num>
 </w:numbering>

</xml_diff>

<commit_message>
Finalizado o documento principal da IBM
</commit_message>
<xml_diff>
--- a/Matérias/IBM/Documentos Mais importantes/Documento Principal.docx
+++ b/Matérias/IBM/Documentos Mais importantes/Documento Principal.docx
@@ -3840,7 +3840,100 @@
     </w:p>
     <w:p>
       <w:pPr>
-        <w:spacing w:line="360" w:lineRule="auto"/>
+        <w:pStyle w:val="Ttulo2"/>
+      </w:pPr>
+      <w:r>
+        <w:t>Expectativas</w:t>
+      </w:r>
+    </w:p>
+    <w:p>
+      <w:r>
+        <w:t>• S</w:t>
+      </w:r>
+      <w:r>
+        <w:t>er a maior oficina do Brasil, atender as exigências do nosso cliente</w:t>
+      </w:r>
+      <w:r>
+        <w:t>;</w:t>
+      </w:r>
+    </w:p>
+    <w:p>
+      <w:r>
+        <w:t>• Criar um site de qualidade e colocá-lo no ar;</w:t>
+      </w:r>
+    </w:p>
+    <w:p/>
+    <w:p>
+      <w:pPr>
+        <w:pStyle w:val="Ttulo2"/>
+      </w:pPr>
+      <w:r>
+        <w:t>Receios</w:t>
+      </w:r>
+    </w:p>
+    <w:p>
+      <w:r>
+        <w:t>• N</w:t>
+      </w:r>
+      <w:r>
+        <w:t>ão conseguir se expandir</w:t>
+      </w:r>
+      <w:r>
+        <w:t>;</w:t>
+      </w:r>
+    </w:p>
+    <w:p>
+      <w:pPr>
+        <w:tabs>
+          <w:tab w:val="center" w:pos="4535"/>
+        </w:tabs>
+      </w:pPr>
+      <w:r>
+        <w:t>• N</w:t>
+      </w:r>
+      <w:r>
+        <w:t>ão atingir nossas metas mensais</w:t>
+      </w:r>
+      <w:r>
+        <w:t>;</w:t>
+      </w:r>
+    </w:p>
+    <w:p>
+      <w:r>
+        <w:t>• O</w:t>
+      </w:r>
+      <w:r>
+        <w:t xml:space="preserve"> site não conseguir ser entregue no prazo</w:t>
+      </w:r>
+      <w:r>
+        <w:t>;</w:t>
+      </w:r>
+    </w:p>
+    <w:p>
+      <w:pPr>
+        <w:tabs>
+          <w:tab w:val="center" w:pos="4535"/>
+          <w:tab w:val="left" w:pos="4958"/>
+        </w:tabs>
+      </w:pPr>
+      <w:r>
+        <w:t>• Design mal elaborado.</w:t>
+      </w:r>
+    </w:p>
+    <w:p>
+      <w:pPr>
+        <w:tabs>
+          <w:tab w:val="center" w:pos="4535"/>
+          <w:tab w:val="left" w:pos="4958"/>
+        </w:tabs>
+      </w:pPr>
+    </w:p>
+    <w:p>
+      <w:pPr>
+        <w:tabs>
+          <w:tab w:val="center" w:pos="4535"/>
+          <w:tab w:val="left" w:pos="4958"/>
+        </w:tabs>
       </w:pPr>
     </w:p>
     <w:p>
@@ -3849,35 +3942,17 @@
         <w:spacing w:line="360" w:lineRule="auto"/>
       </w:pPr>
       <w:r>
+        <w:lastRenderedPageBreak/>
         <w:t xml:space="preserve"> </w:t>
       </w:r>
-      <w:bookmarkStart w:id="11" w:name="_Toc116128412"/>
-      <w:r>
-        <w:t>Grade de Feedback</w:t>
+      <w:bookmarkStart w:id="11" w:name="_Toc116128413"/>
+      <w:r>
+        <w:t>G</w:t>
+      </w:r>
+      <w:r>
+        <w:t>rade de priorização</w:t>
       </w:r>
       <w:bookmarkEnd w:id="11"/>
-    </w:p>
-    <w:p>
-      <w:pPr>
-        <w:spacing w:line="360" w:lineRule="auto"/>
-      </w:pPr>
-    </w:p>
-    <w:p>
-      <w:pPr>
-        <w:pStyle w:val="Ttulo1"/>
-        <w:spacing w:line="360" w:lineRule="auto"/>
-      </w:pPr>
-      <w:r>
-        <w:t xml:space="preserve"> </w:t>
-      </w:r>
-      <w:bookmarkStart w:id="12" w:name="_Toc116128413"/>
-      <w:r>
-        <w:t>G</w:t>
-      </w:r>
-      <w:r>
-        <w:t>rade de priorização</w:t>
-      </w:r>
-      <w:bookmarkEnd w:id="12"/>
     </w:p>
     <w:p>
       <w:pPr>
@@ -3958,7 +4033,6 @@
         <w:spacing w:line="360" w:lineRule="auto"/>
       </w:pPr>
       <w:r>
-        <w:lastRenderedPageBreak/>
         <w:t>A empresa irá gerar empregos.</w:t>
       </w:r>
     </w:p>
@@ -3983,14 +4057,14 @@
       <w:r>
         <w:t xml:space="preserve"> </w:t>
       </w:r>
-      <w:bookmarkStart w:id="13" w:name="_Toc116128414"/>
+      <w:bookmarkStart w:id="12" w:name="_Toc116128414"/>
       <w:r>
         <w:t>M</w:t>
       </w:r>
       <w:r>
         <w:t>apa de cenário atual</w:t>
       </w:r>
-      <w:bookmarkEnd w:id="13"/>
+      <w:bookmarkEnd w:id="12"/>
     </w:p>
     <w:p>
       <w:pPr>
@@ -4241,7 +4315,6 @@
         <w:spacing w:line="360" w:lineRule="auto"/>
       </w:pPr>
       <w:r>
-        <w:lastRenderedPageBreak/>
         <w:t>Selecionar a melhor forma de pagamento disponível para você.</w:t>
       </w:r>
     </w:p>
@@ -4439,130 +4512,129 @@
       <w:r>
         <w:t xml:space="preserve"> </w:t>
       </w:r>
-      <w:bookmarkStart w:id="14" w:name="_Toc116128415"/>
+      <w:bookmarkStart w:id="13" w:name="_Toc116128415"/>
       <w:r>
         <w:t>Storyboard</w:t>
       </w:r>
+      <w:bookmarkEnd w:id="13"/>
+    </w:p>
+    <w:p>
+      <w:pPr>
+        <w:spacing w:line="360" w:lineRule="auto"/>
+      </w:pPr>
+    </w:p>
+    <w:p>
+      <w:pPr>
+        <w:spacing w:line="360" w:lineRule="auto"/>
+      </w:pPr>
+      <w:r>
+        <w:t>1.</w:t>
+      </w:r>
+      <w:r>
+        <w:t xml:space="preserve"> </w:t>
+      </w:r>
+      <w:r>
+        <w:t>Cliente insatisfeito com seu carro feio e sem graça.</w:t>
+      </w:r>
+    </w:p>
+    <w:p>
+      <w:pPr>
+        <w:spacing w:line="360" w:lineRule="auto"/>
+      </w:pPr>
+      <w:r>
+        <w:t>2.</w:t>
+      </w:r>
+      <w:r>
+        <w:t xml:space="preserve"> </w:t>
+      </w:r>
+      <w:r>
+        <w:t xml:space="preserve">Amigo de Jorge e funcionário da </w:t>
+      </w:r>
+      <w:r>
+        <w:t>Turn Motors</w:t>
+      </w:r>
+      <w:r>
+        <w:t xml:space="preserve"> recomenda que ele visite o site da oficina.</w:t>
+      </w:r>
+    </w:p>
+    <w:p>
+      <w:pPr>
+        <w:spacing w:line="360" w:lineRule="auto"/>
+      </w:pPr>
+      <w:r>
+        <w:t>3.</w:t>
+      </w:r>
+      <w:r>
+        <w:t xml:space="preserve"> </w:t>
+      </w:r>
+      <w:r>
+        <w:t>Jorge então acessa o site e se surpreende com a variedade de opções de customização de veículos e seu preço acessível.</w:t>
+      </w:r>
+    </w:p>
+    <w:p>
+      <w:pPr>
+        <w:spacing w:line="360" w:lineRule="auto"/>
+      </w:pPr>
+      <w:r>
+        <w:t>4.</w:t>
+      </w:r>
+      <w:r>
+        <w:t xml:space="preserve"> </w:t>
+      </w:r>
+      <w:r>
+        <w:t>Então ele escolhe todas as alterações desejadas pelo site através de um layout didático e agenda seu atendimento.</w:t>
+      </w:r>
+    </w:p>
+    <w:p>
+      <w:pPr>
+        <w:spacing w:line="360" w:lineRule="auto"/>
+      </w:pPr>
+      <w:r>
+        <w:t>5.</w:t>
+      </w:r>
+      <w:r>
+        <w:t xml:space="preserve"> </w:t>
+      </w:r>
+      <w:r>
+        <w:t>Chega o dia de levar o carro para a oficina. Onde os funcionários super atenciosos fazem toda a modificação que foi pedida.</w:t>
+      </w:r>
+    </w:p>
+    <w:p>
+      <w:pPr>
+        <w:spacing w:line="360" w:lineRule="auto"/>
+      </w:pPr>
+      <w:r>
+        <w:t>6.</w:t>
+      </w:r>
+      <w:r>
+        <w:t xml:space="preserve"> </w:t>
+      </w:r>
+      <w:r>
+        <w:t xml:space="preserve">Por fim o carro é finalizado, Jorge fica </w:t>
+      </w:r>
+      <w:r>
+        <w:t>feliz</w:t>
+      </w:r>
+      <w:r>
+        <w:t xml:space="preserve"> por ter suas expectativas realizadas</w:t>
+      </w:r>
+      <w:r>
+        <w:t>.</w:t>
+      </w:r>
+    </w:p>
+    <w:p>
+      <w:pPr>
+        <w:pStyle w:val="Ttulo1"/>
+        <w:spacing w:line="360" w:lineRule="auto"/>
+      </w:pPr>
+      <w:r>
+        <w:t xml:space="preserve"> </w:t>
+      </w:r>
+      <w:bookmarkStart w:id="14" w:name="_Toc116128416"/>
+      <w:r>
+        <w:t>Mapa de visibilidade</w:t>
+      </w:r>
       <w:bookmarkEnd w:id="14"/>
-    </w:p>
-    <w:p>
-      <w:pPr>
-        <w:spacing w:line="360" w:lineRule="auto"/>
-      </w:pPr>
-    </w:p>
-    <w:p>
-      <w:pPr>
-        <w:spacing w:line="360" w:lineRule="auto"/>
-      </w:pPr>
-      <w:r>
-        <w:t>1.</w:t>
-      </w:r>
-      <w:r>
-        <w:t xml:space="preserve"> </w:t>
-      </w:r>
-      <w:r>
-        <w:t>Cliente insatisfeito com seu carro feio e sem graça.</w:t>
-      </w:r>
-    </w:p>
-    <w:p>
-      <w:pPr>
-        <w:spacing w:line="360" w:lineRule="auto"/>
-      </w:pPr>
-      <w:r>
-        <w:t>2.</w:t>
-      </w:r>
-      <w:r>
-        <w:t xml:space="preserve"> </w:t>
-      </w:r>
-      <w:r>
-        <w:t xml:space="preserve">Amigo de Jorge e funcionário da </w:t>
-      </w:r>
-      <w:r>
-        <w:t>Turn Motors</w:t>
-      </w:r>
-      <w:r>
-        <w:t xml:space="preserve"> recomenda que ele visite o site da oficina.</w:t>
-      </w:r>
-    </w:p>
-    <w:p>
-      <w:pPr>
-        <w:spacing w:line="360" w:lineRule="auto"/>
-      </w:pPr>
-      <w:r>
-        <w:t>3.</w:t>
-      </w:r>
-      <w:r>
-        <w:t xml:space="preserve"> </w:t>
-      </w:r>
-      <w:r>
-        <w:t>Jorge então acessa o site e se surpreende com a variedade de opções de customização de veículos e seu preço acessível.</w:t>
-      </w:r>
-    </w:p>
-    <w:p>
-      <w:pPr>
-        <w:spacing w:line="360" w:lineRule="auto"/>
-      </w:pPr>
-      <w:r>
-        <w:lastRenderedPageBreak/>
-        <w:t>4.</w:t>
-      </w:r>
-      <w:r>
-        <w:t xml:space="preserve"> </w:t>
-      </w:r>
-      <w:r>
-        <w:t>Então ele escolhe todas as alterações desejadas pelo site através de um layout didático e agenda seu atendimento.</w:t>
-      </w:r>
-    </w:p>
-    <w:p>
-      <w:pPr>
-        <w:spacing w:line="360" w:lineRule="auto"/>
-      </w:pPr>
-      <w:r>
-        <w:t>5.</w:t>
-      </w:r>
-      <w:r>
-        <w:t xml:space="preserve"> </w:t>
-      </w:r>
-      <w:r>
-        <w:t>Chega o dia de levar o carro para a oficina. Onde os funcionários super atenciosos fazem toda a modificação que foi pedida.</w:t>
-      </w:r>
-    </w:p>
-    <w:p>
-      <w:pPr>
-        <w:spacing w:line="360" w:lineRule="auto"/>
-      </w:pPr>
-      <w:r>
-        <w:t>6.</w:t>
-      </w:r>
-      <w:r>
-        <w:t xml:space="preserve"> </w:t>
-      </w:r>
-      <w:r>
-        <w:t xml:space="preserve">Por fim o carro é finalizado, Jorge fica </w:t>
-      </w:r>
-      <w:r>
-        <w:t>feliz</w:t>
-      </w:r>
-      <w:r>
-        <w:t xml:space="preserve"> por ter suas expectativas realizadas</w:t>
-      </w:r>
-      <w:r>
-        <w:t>.</w:t>
-      </w:r>
-    </w:p>
-    <w:p>
-      <w:pPr>
-        <w:pStyle w:val="Ttulo1"/>
-        <w:spacing w:line="360" w:lineRule="auto"/>
-      </w:pPr>
-      <w:r>
-        <w:t xml:space="preserve"> </w:t>
-      </w:r>
-      <w:bookmarkStart w:id="15" w:name="_Toc116128416"/>
-      <w:r>
-        <w:t>Mapa de visibilidade</w:t>
-      </w:r>
-      <w:bookmarkEnd w:id="15"/>
     </w:p>
     <w:p>
       <w:pPr>
@@ -4737,6 +4809,7 @@
         <w:spacing w:line="360" w:lineRule="auto"/>
       </w:pPr>
       <w:r>
+        <w:lastRenderedPageBreak/>
         <w:t>Necessário o conhecimento das limitações de customização estabelecidos por lei.</w:t>
       </w:r>
     </w:p>
@@ -4808,7 +4881,6 @@
         <w:spacing w:line="360" w:lineRule="auto"/>
       </w:pPr>
       <w:r>
-        <w:lastRenderedPageBreak/>
         <w:t>Dores</w:t>
       </w:r>
     </w:p>
@@ -4927,33 +4999,93 @@
         <w:pStyle w:val="Ttulo1"/>
         <w:spacing w:line="360" w:lineRule="auto"/>
       </w:pPr>
-      <w:r>
-        <w:t xml:space="preserve"> </w:t>
-      </w:r>
-      <w:bookmarkStart w:id="16" w:name="_Toc116128422"/>
-      <w:r>
-        <w:t>V</w:t>
-      </w:r>
-      <w:r>
-        <w:t>inheta das grandes ideias</w:t>
-      </w:r>
-      <w:bookmarkEnd w:id="16"/>
-    </w:p>
-    <w:p>
-      <w:pPr>
-        <w:pStyle w:val="Ttulo1"/>
-        <w:spacing w:line="360" w:lineRule="auto"/>
-      </w:pPr>
-      <w:bookmarkStart w:id="17" w:name="_Toc116128424"/>
+      <w:bookmarkStart w:id="15" w:name="_Toc116128424"/>
       <w:r>
         <w:t>Fontes de Pesquisa</w:t>
       </w:r>
-      <w:bookmarkEnd w:id="17"/>
-    </w:p>
-    <w:p>
-      <w:pPr>
-        <w:spacing w:line="360" w:lineRule="auto"/>
-      </w:pPr>
+      <w:bookmarkEnd w:id="15"/>
+    </w:p>
+    <w:p>
+      <w:r>
+        <w:t>Uol</w:t>
+      </w:r>
+      <w:r>
+        <w:t>- Modificações permitidas pela lei</w:t>
+      </w:r>
+      <w:r>
+        <w:t xml:space="preserve"> (</w:t>
+      </w:r>
+      <w:r>
+        <w:t>https://autopapo.uol.com.br/noticia/modificacoes-carros-permitido-lei/</w:t>
+      </w:r>
+      <w:r>
+        <w:t>)</w:t>
+      </w:r>
+    </w:p>
+    <w:p>
+      <w:r>
+        <w:t xml:space="preserve">Fra se </w:t>
+      </w:r>
+      <w:r>
+        <w:t>- Regras para modificar</w:t>
+      </w:r>
+      <w:r>
+        <w:t xml:space="preserve"> (</w:t>
+      </w:r>
+      <w:r>
+        <w:t>https://blog.fr</w:t>
+      </w:r>
+      <w:r>
+        <w:t>a</w:t>
+      </w:r>
+      <w:r>
+        <w:t>s-le.com/</w:t>
+      </w:r>
+      <w:proofErr w:type="spellStart"/>
+      <w:r>
+        <w:t>tuning</w:t>
+      </w:r>
+      <w:proofErr w:type="spellEnd"/>
+      <w:r>
+        <w:t>-de-carros/</w:t>
+      </w:r>
+      <w:r>
+        <w:t>)</w:t>
+      </w:r>
+    </w:p>
+    <w:p>
+      <w:pPr>
+        <w:spacing w:line="360" w:lineRule="auto"/>
+      </w:pPr>
+      <w:r>
+        <w:t xml:space="preserve">Auto News Brasil - </w:t>
+      </w:r>
+    </w:p>
+    <w:p>
+      <w:pPr>
+        <w:spacing w:line="360" w:lineRule="auto"/>
+      </w:pPr>
+      <w:r>
+        <w:t xml:space="preserve">Auto News Brasil </w:t>
+      </w:r>
+      <w:r>
+        <w:t xml:space="preserve">- </w:t>
+      </w:r>
+      <w:r>
+        <w:t>Centímetros</w:t>
+      </w:r>
+      <w:r>
+        <w:t xml:space="preserve"> permitidos para rebaixar um carro</w:t>
+      </w:r>
+      <w:r>
+        <w:t xml:space="preserve"> (</w:t>
+      </w:r>
+      <w:r>
+        <w:t>https://autonewsbrasil.com.br/quantos-cm-e-permitido-rebaixar-o-carro</w:t>
+      </w:r>
+      <w:r>
+        <w:t>)</w:t>
+      </w:r>
     </w:p>
     <w:sectPr>
       <w:headerReference w:type="default" r:id="rId10"/>

</xml_diff>